<commit_message>
Finish wk 1 lectures in coursera duke stats w/ r - linear regression and modeling
</commit_message>
<xml_diff>
--- a/Stats/Coursera/DukeStatsWithR/Course3_Regression/week1_LinearRegression/wk1_LinReg.docx
+++ b/Stats/Coursera/DukeStatsWithR/Course3_Regression/week1_LinearRegression/wk1_LinReg.docx
@@ -284,14 +284,26 @@
       <w:r>
         <w:t xml:space="preserve">Correlation coefficient is </w:t>
       </w:r>
-      <w:proofErr w:type="spellStart"/>
-      <w:r>
-        <w:rPr>
-          <w:b/>
-        </w:rPr>
-        <w:t>unitless</w:t>
-      </w:r>
-      <w:proofErr w:type="spellEnd"/>
+      <w:r>
+        <w:rPr>
+          <w:b/>
+        </w:rPr>
+        <w:t>unit</w:t>
+      </w:r>
+      <w:r>
+        <w:rPr>
+          <w:b/>
+        </w:rPr>
+        <w:t>-</w:t>
+      </w:r>
+      <w:bookmarkStart w:id="0" w:name="_GoBack"/>
+      <w:bookmarkEnd w:id="0"/>
+      <w:r>
+        <w:rPr>
+          <w:b/>
+        </w:rPr>
+        <w:t>less</w:t>
+      </w:r>
       <w:r>
         <w:t xml:space="preserve"> + is NOT affected by changes in center or scale of either variable, such as unit conversions. </w:t>
       </w:r>
@@ -356,13 +368,8 @@
         <w:ind w:left="720"/>
       </w:pPr>
       <w:r>
-        <w:t xml:space="preserve">Shape of relationship of the 2 variables looks very similar + for both plots correlation coefficient R = -0.34, no matter if x in terms of kg or </w:t>
-      </w:r>
-      <w:proofErr w:type="spellStart"/>
-      <w:r>
-        <w:t>lbs</w:t>
-      </w:r>
-      <w:proofErr w:type="spellEnd"/>
+        <w:t>Shape of relationship of the 2 variables looks very similar + for both plots correlation coefficient R = -0.34, no matter if x in terms of kg or lbs</w:t>
+      </w:r>
     </w:p>
     <w:p>
       <w:pPr>
@@ -1124,53 +1131,25 @@
         <w:rPr>
           <w:b/>
         </w:rPr>
-        <w:t xml:space="preserve">= </w:t>
-      </w:r>
-      <w:proofErr w:type="spellStart"/>
-      <w:r>
-        <w:rPr>
-          <w:b/>
-        </w:rPr>
-        <w:t>SD_</w:t>
-      </w:r>
-      <w:r>
-        <w:rPr>
-          <w:b/>
-        </w:rPr>
-        <w:t>y</w:t>
-      </w:r>
-      <w:proofErr w:type="spellEnd"/>
-      <w:r>
-        <w:rPr>
-          <w:b/>
-        </w:rPr>
-        <w:t xml:space="preserve"> </w:t>
-      </w:r>
-      <w:r>
-        <w:rPr>
-          <w:b/>
-        </w:rPr>
-        <w:t xml:space="preserve">/ </w:t>
-      </w:r>
-      <w:proofErr w:type="spellStart"/>
-      <w:r>
-        <w:rPr>
-          <w:b/>
-        </w:rPr>
-        <w:t>SD_</w:t>
-      </w:r>
-      <w:r>
-        <w:rPr>
-          <w:b/>
-        </w:rPr>
-        <w:t>x</w:t>
-      </w:r>
-      <w:proofErr w:type="spellEnd"/>
-      <w:r>
-        <w:rPr>
-          <w:b/>
-        </w:rPr>
-        <w:t xml:space="preserve"> </w:t>
+        <w:t>= SD_</w:t>
+      </w:r>
+      <w:r>
+        <w:rPr>
+          <w:b/>
+        </w:rPr>
+        <w:t xml:space="preserve">y </w:t>
+      </w:r>
+      <w:r>
+        <w:rPr>
+          <w:b/>
+        </w:rPr>
+        <w:t>/ SD_</w:t>
+      </w:r>
+      <w:r>
+        <w:rPr>
+          <w:b/>
+        </w:rPr>
+        <w:t xml:space="preserve">x </w:t>
       </w:r>
       <w:r>
         <w:rPr>
@@ -1339,23 +1318,13 @@
         </w:rPr>
         <w:t xml:space="preserve">&gt; </w:t>
       </w:r>
-      <w:proofErr w:type="spellStart"/>
       <w:r>
         <w:rPr>
           <w:rStyle w:val="gnkrckgcmrb"/>
           <w:rFonts w:ascii="Lucida Console" w:hAnsi="Lucida Console"/>
           <w:color w:val="FF79C6"/>
         </w:rPr>
-        <w:t>sd.pov</w:t>
-      </w:r>
-      <w:proofErr w:type="spellEnd"/>
-      <w:r>
-        <w:rPr>
-          <w:rStyle w:val="gnkrckgcmrb"/>
-          <w:rFonts w:ascii="Lucida Console" w:hAnsi="Lucida Console"/>
-          <w:color w:val="FF79C6"/>
-        </w:rPr>
-        <w:t xml:space="preserve"> &lt;- 3.1</w:t>
+        <w:t>sd.pov &lt;- 3.1</w:t>
       </w:r>
     </w:p>
     <w:p>
@@ -1379,23 +1348,13 @@
         </w:rPr>
         <w:t xml:space="preserve">&gt; </w:t>
       </w:r>
-      <w:proofErr w:type="spellStart"/>
       <w:r>
         <w:rPr>
           <w:rStyle w:val="gnkrckgcmrb"/>
           <w:rFonts w:ascii="Lucida Console" w:hAnsi="Lucida Console"/>
           <w:color w:val="FF79C6"/>
         </w:rPr>
-        <w:t>sd.hs</w:t>
-      </w:r>
-      <w:proofErr w:type="spellEnd"/>
-      <w:r>
-        <w:rPr>
-          <w:rStyle w:val="gnkrckgcmrb"/>
-          <w:rFonts w:ascii="Lucida Console" w:hAnsi="Lucida Console"/>
-          <w:color w:val="FF79C6"/>
-        </w:rPr>
-        <w:t xml:space="preserve"> &lt;- 3.73</w:t>
+        <w:t>sd.hs &lt;- 3.73</w:t>
       </w:r>
     </w:p>
     <w:p>
@@ -1455,43 +1414,7 @@
           <w:rFonts w:ascii="Lucida Console" w:hAnsi="Lucida Console"/>
           <w:color w:val="FF79C6"/>
         </w:rPr>
-        <w:t>(slope &lt;- (</w:t>
-      </w:r>
-      <w:proofErr w:type="spellStart"/>
-      <w:r>
-        <w:rPr>
-          <w:rStyle w:val="gnkrckgcmrb"/>
-          <w:rFonts w:ascii="Lucida Console" w:hAnsi="Lucida Console"/>
-          <w:color w:val="FF79C6"/>
-        </w:rPr>
-        <w:t>sd.pov</w:t>
-      </w:r>
-      <w:proofErr w:type="spellEnd"/>
-      <w:r>
-        <w:rPr>
-          <w:rStyle w:val="gnkrckgcmrb"/>
-          <w:rFonts w:ascii="Lucida Console" w:hAnsi="Lucida Console"/>
-          <w:color w:val="FF79C6"/>
-        </w:rPr>
-        <w:t>/</w:t>
-      </w:r>
-      <w:proofErr w:type="spellStart"/>
-      <w:r>
-        <w:rPr>
-          <w:rStyle w:val="gnkrckgcmrb"/>
-          <w:rFonts w:ascii="Lucida Console" w:hAnsi="Lucida Console"/>
-          <w:color w:val="FF79C6"/>
-        </w:rPr>
-        <w:t>sd.hs</w:t>
-      </w:r>
-      <w:proofErr w:type="spellEnd"/>
-      <w:r>
-        <w:rPr>
-          <w:rStyle w:val="gnkrckgcmrb"/>
-          <w:rFonts w:ascii="Lucida Console" w:hAnsi="Lucida Console"/>
-          <w:color w:val="FF79C6"/>
-        </w:rPr>
-        <w:t>)*R)</w:t>
+        <w:t>(slope &lt;- (sd.pov/sd.hs)*R)</w:t>
       </w:r>
     </w:p>
     <w:p>
@@ -1692,13 +1615,7 @@
         <w:t xml:space="preserve"> multiplying by a negative or </w:t>
       </w:r>
       <w:r>
-        <w:t xml:space="preserve">positive </w:t>
-      </w:r>
-      <w:r>
-        <w:t>value</w:t>
-      </w:r>
-      <w:r>
-        <w:t xml:space="preserve"> </w:t>
+        <w:t xml:space="preserve">positive value </w:t>
       </w:r>
       <w:r>
         <w:t xml:space="preserve">depending on the direction of the relationship between the </w:t>
@@ -1876,13 +1793,8 @@
       <w:r>
         <w:t xml:space="preserve">relationship between explanatory </w:t>
       </w:r>
-      <w:proofErr w:type="gramStart"/>
-      <w:r>
-        <w:t>+</w:t>
-      </w:r>
-      <w:proofErr w:type="gramEnd"/>
-      <w:r>
-        <w:t xml:space="preserve"> response variable = </w:t>
+      <w:r>
+        <w:t xml:space="preserve">+ response variable = </w:t>
       </w:r>
       <w:r>
         <w:t xml:space="preserve">how we expect response variable to change </w:t>
@@ -2277,23 +2189,13 @@
         </w:rPr>
         <w:t xml:space="preserve">&gt; </w:t>
       </w:r>
-      <w:proofErr w:type="spellStart"/>
       <w:r>
         <w:rPr>
           <w:rStyle w:val="gnkrckgcmrb"/>
           <w:rFonts w:ascii="Lucida Console" w:hAnsi="Lucida Console"/>
           <w:color w:val="FF79C6"/>
         </w:rPr>
-        <w:t>pov_bar</w:t>
-      </w:r>
-      <w:proofErr w:type="spellEnd"/>
-      <w:r>
-        <w:rPr>
-          <w:rStyle w:val="gnkrckgcmrb"/>
-          <w:rFonts w:ascii="Lucida Console" w:hAnsi="Lucida Console"/>
-          <w:color w:val="FF79C6"/>
-        </w:rPr>
-        <w:t xml:space="preserve"> &lt;- 11.35</w:t>
+        <w:t>pov_bar &lt;- 11.35</w:t>
       </w:r>
     </w:p>
     <w:p>
@@ -2317,23 +2219,13 @@
         </w:rPr>
         <w:t xml:space="preserve">&gt; </w:t>
       </w:r>
-      <w:proofErr w:type="spellStart"/>
       <w:r>
         <w:rPr>
           <w:rStyle w:val="gnkrckgcmrb"/>
           <w:rFonts w:ascii="Lucida Console" w:hAnsi="Lucida Console"/>
           <w:color w:val="FF79C6"/>
         </w:rPr>
-        <w:t>hs_bar</w:t>
-      </w:r>
-      <w:proofErr w:type="spellEnd"/>
-      <w:r>
-        <w:rPr>
-          <w:rStyle w:val="gnkrckgcmrb"/>
-          <w:rFonts w:ascii="Lucida Console" w:hAnsi="Lucida Console"/>
-          <w:color w:val="FF79C6"/>
-        </w:rPr>
-        <w:t xml:space="preserve"> &lt;- 86.01</w:t>
+        <w:t>hs_bar &lt;- 86.01</w:t>
       </w:r>
     </w:p>
     <w:p>
@@ -2363,61 +2255,7 @@
           <w:rFonts w:ascii="Lucida Console" w:hAnsi="Lucida Console"/>
           <w:color w:val="FF79C6"/>
         </w:rPr>
-        <w:t>(</w:t>
-      </w:r>
-      <w:proofErr w:type="spellStart"/>
-      <w:r>
-        <w:rPr>
-          <w:rStyle w:val="gnkrckgcmrb"/>
-          <w:rFonts w:ascii="Lucida Console" w:hAnsi="Lucida Console"/>
-          <w:color w:val="FF79C6"/>
-        </w:rPr>
-        <w:t>int</w:t>
-      </w:r>
-      <w:proofErr w:type="spellEnd"/>
-      <w:r>
-        <w:rPr>
-          <w:rStyle w:val="gnkrckgcmrb"/>
-          <w:rFonts w:ascii="Lucida Console" w:hAnsi="Lucida Console"/>
-          <w:color w:val="FF79C6"/>
-        </w:rPr>
-        <w:t xml:space="preserve"> &lt;- </w:t>
-      </w:r>
-      <w:proofErr w:type="spellStart"/>
-      <w:r>
-        <w:rPr>
-          <w:rStyle w:val="gnkrckgcmrb"/>
-          <w:rFonts w:ascii="Lucida Console" w:hAnsi="Lucida Console"/>
-          <w:color w:val="FF79C6"/>
-        </w:rPr>
-        <w:t>pov_bar</w:t>
-      </w:r>
-      <w:proofErr w:type="spellEnd"/>
-      <w:r>
-        <w:rPr>
-          <w:rStyle w:val="gnkrckgcmrb"/>
-          <w:rFonts w:ascii="Lucida Console" w:hAnsi="Lucida Console"/>
-          <w:color w:val="FF79C6"/>
-        </w:rPr>
-        <w:t xml:space="preserve"> - slope*</w:t>
-      </w:r>
-      <w:proofErr w:type="spellStart"/>
-      <w:r>
-        <w:rPr>
-          <w:rStyle w:val="gnkrckgcmrb"/>
-          <w:rFonts w:ascii="Lucida Console" w:hAnsi="Lucida Console"/>
-          <w:color w:val="FF79C6"/>
-        </w:rPr>
-        <w:t>hs_bar</w:t>
-      </w:r>
-      <w:proofErr w:type="spellEnd"/>
-      <w:r>
-        <w:rPr>
-          <w:rStyle w:val="gnkrckgcmrb"/>
-          <w:rFonts w:ascii="Lucida Console" w:hAnsi="Lucida Console"/>
-          <w:color w:val="FF79C6"/>
-        </w:rPr>
-        <w:t>)</w:t>
+        <w:t>(int &lt;- pov_bar - slope*hs_bar)</w:t>
       </w:r>
     </w:p>
     <w:p>
@@ -3094,8 +2932,26 @@
       <w:pPr>
         <w:pStyle w:val="ListBullet"/>
       </w:pPr>
-      <w:bookmarkStart w:id="0" w:name="_GoBack"/>
-      <w:bookmarkEnd w:id="0"/>
+      <w:r>
+        <w:t>Least squares line allows us to evaluate the relationship between 2 numerical variables</w:t>
+      </w:r>
+    </w:p>
+    <w:p>
+      <w:pPr>
+        <w:pStyle w:val="ListBullet"/>
+      </w:pPr>
+      <w:r>
+        <w:t>Here,</w:t>
+      </w:r>
+      <w:r>
+        <w:rPr>
+          <w:b/>
+        </w:rPr>
+        <w:t xml:space="preserve"> prediction </w:t>
+      </w:r>
+      <w:r>
+        <w:t>= using a liner model to predict the value of the response variable for a given value of the explanatory variable = simple as plugging in value of x in the model + seeing the resulting y</w:t>
+      </w:r>
     </w:p>
     <w:p>
       <w:pPr>
@@ -3104,12 +2960,285 @@
           <w:ilvl w:val="0"/>
           <w:numId w:val="0"/>
         </w:numPr>
-        <w:jc w:val="center"/>
-        <w:rPr>
-          <w:b/>
+        <w:ind w:left="1080" w:firstLine="360"/>
+      </w:pPr>
+      <w:r>
+        <w:rPr>
+          <w:noProof/>
+        </w:rPr>
+        <w:drawing>
+          <wp:inline distT="0" distB="0" distL="0" distR="0" wp14:anchorId="728A846D" wp14:editId="64161981">
+            <wp:extent cx="3667125" cy="368724"/>
+            <wp:effectExtent l="0" t="0" r="0" b="0"/>
+            <wp:docPr id="13" name="Picture 13"/>
+            <wp:cNvGraphicFramePr>
+              <a:graphicFrameLocks xmlns:a="http://schemas.openxmlformats.org/drawingml/2006/main" noChangeAspect="1"/>
+            </wp:cNvGraphicFramePr>
+            <a:graphic xmlns:a="http://schemas.openxmlformats.org/drawingml/2006/main">
+              <a:graphicData uri="http://schemas.openxmlformats.org/drawingml/2006/picture">
+                <pic:pic xmlns:pic="http://schemas.openxmlformats.org/drawingml/2006/picture">
+                  <pic:nvPicPr>
+                    <pic:cNvPr id="1" name=""/>
+                    <pic:cNvPicPr/>
+                  </pic:nvPicPr>
+                  <pic:blipFill>
+                    <a:blip r:embed="rId18"/>
+                    <a:stretch>
+                      <a:fillRect/>
+                    </a:stretch>
+                  </pic:blipFill>
+                  <pic:spPr>
+                    <a:xfrm>
+                      <a:off x="0" y="0"/>
+                      <a:ext cx="3687596" cy="370782"/>
+                    </a:xfrm>
+                    <a:prstGeom prst="rect">
+                      <a:avLst/>
+                    </a:prstGeom>
+                  </pic:spPr>
+                </pic:pic>
+              </a:graphicData>
+            </a:graphic>
+          </wp:inline>
+        </w:drawing>
+      </w:r>
+    </w:p>
+    <w:p>
+      <w:pPr>
+        <w:pStyle w:val="ListBullet"/>
+      </w:pPr>
+      <w:r>
+        <w:t xml:space="preserve">What is the predicted % living in poverty in states where the HS graduation rate = 82%? </w:t>
+      </w:r>
+    </w:p>
+    <w:p>
+      <w:pPr>
+        <w:shd w:val="clear" w:color="auto" w:fill="282A36"/>
+        <w:tabs>
+          <w:tab w:val="left" w:pos="916"/>
+          <w:tab w:val="left" w:pos="1832"/>
+          <w:tab w:val="left" w:pos="2748"/>
+          <w:tab w:val="left" w:pos="3664"/>
+          <w:tab w:val="left" w:pos="4580"/>
+          <w:tab w:val="left" w:pos="5496"/>
+          <w:tab w:val="left" w:pos="6412"/>
+          <w:tab w:val="left" w:pos="7328"/>
+          <w:tab w:val="left" w:pos="8244"/>
+          <w:tab w:val="left" w:pos="9160"/>
+          <w:tab w:val="left" w:pos="10076"/>
+          <w:tab w:val="left" w:pos="10992"/>
+          <w:tab w:val="left" w:pos="11908"/>
+          <w:tab w:val="left" w:pos="12824"/>
+          <w:tab w:val="left" w:pos="13740"/>
+          <w:tab w:val="left" w:pos="14656"/>
+        </w:tabs>
+        <w:wordWrap w:val="0"/>
+        <w:spacing w:after="0" w:line="225" w:lineRule="atLeast"/>
+        <w:rPr>
+          <w:rFonts w:ascii="Lucida Console" w:eastAsia="Times New Roman" w:hAnsi="Lucida Console" w:cs="Courier New"/>
+          <w:color w:val="FF79C6"/>
+          <w:sz w:val="20"/>
+          <w:szCs w:val="20"/>
+        </w:rPr>
+      </w:pPr>
+      <w:r>
+        <w:rPr>
+          <w:rFonts w:ascii="Lucida Console" w:eastAsia="Times New Roman" w:hAnsi="Lucida Console" w:cs="Courier New"/>
+          <w:color w:val="FF79C6"/>
+          <w:sz w:val="20"/>
+          <w:szCs w:val="20"/>
+        </w:rPr>
+        <w:tab/>
+      </w:r>
+      <w:r>
+        <w:rPr>
+          <w:rFonts w:ascii="Lucida Console" w:eastAsia="Times New Roman" w:hAnsi="Lucida Console" w:cs="Courier New"/>
+          <w:color w:val="FF79C6"/>
+          <w:sz w:val="20"/>
+          <w:szCs w:val="20"/>
+        </w:rPr>
+        <w:tab/>
+      </w:r>
+      <w:r>
+        <w:rPr>
+          <w:rFonts w:ascii="Lucida Console" w:eastAsia="Times New Roman" w:hAnsi="Lucida Console" w:cs="Courier New"/>
+          <w:color w:val="FF79C6"/>
+          <w:sz w:val="20"/>
+          <w:szCs w:val="20"/>
+        </w:rPr>
+        <w:t>&gt; int + (slope*82)</w:t>
+      </w:r>
+    </w:p>
+    <w:p>
+      <w:pPr>
+        <w:shd w:val="clear" w:color="auto" w:fill="282A36"/>
+        <w:tabs>
+          <w:tab w:val="left" w:pos="916"/>
+          <w:tab w:val="left" w:pos="1832"/>
+          <w:tab w:val="left" w:pos="2748"/>
+          <w:tab w:val="left" w:pos="3664"/>
+          <w:tab w:val="left" w:pos="4580"/>
+          <w:tab w:val="left" w:pos="5496"/>
+          <w:tab w:val="left" w:pos="6412"/>
+          <w:tab w:val="left" w:pos="7328"/>
+          <w:tab w:val="left" w:pos="8244"/>
+          <w:tab w:val="left" w:pos="9160"/>
+          <w:tab w:val="left" w:pos="10076"/>
+          <w:tab w:val="left" w:pos="10992"/>
+          <w:tab w:val="left" w:pos="11908"/>
+          <w:tab w:val="left" w:pos="12824"/>
+          <w:tab w:val="left" w:pos="13740"/>
+          <w:tab w:val="left" w:pos="14656"/>
+        </w:tabs>
+        <w:wordWrap w:val="0"/>
+        <w:spacing w:after="0" w:line="225" w:lineRule="atLeast"/>
+        <w:rPr>
+          <w:rFonts w:ascii="Lucida Console" w:eastAsia="Times New Roman" w:hAnsi="Lucida Console" w:cs="Courier New"/>
+          <w:color w:val="F8F8F2"/>
+          <w:sz w:val="20"/>
+          <w:szCs w:val="20"/>
+        </w:rPr>
+      </w:pPr>
+      <w:r>
+        <w:rPr>
+          <w:rFonts w:ascii="Lucida Console" w:eastAsia="Times New Roman" w:hAnsi="Lucida Console" w:cs="Courier New"/>
+          <w:color w:val="F8F8F2"/>
+          <w:sz w:val="20"/>
+          <w:szCs w:val="20"/>
+          <w:bdr w:val="none" w:sz="0" w:space="0" w:color="auto" w:frame="1"/>
+        </w:rPr>
+        <w:tab/>
+      </w:r>
+      <w:r>
+        <w:rPr>
+          <w:rFonts w:ascii="Lucida Console" w:eastAsia="Times New Roman" w:hAnsi="Lucida Console" w:cs="Courier New"/>
+          <w:color w:val="F8F8F2"/>
+          <w:sz w:val="20"/>
+          <w:szCs w:val="20"/>
+          <w:bdr w:val="none" w:sz="0" w:space="0" w:color="auto" w:frame="1"/>
+        </w:rPr>
+        <w:tab/>
+      </w:r>
+      <w:r>
+        <w:rPr>
+          <w:rFonts w:ascii="Lucida Console" w:eastAsia="Times New Roman" w:hAnsi="Lucida Console" w:cs="Courier New"/>
+          <w:color w:val="F8F8F2"/>
+          <w:sz w:val="20"/>
+          <w:szCs w:val="20"/>
+          <w:bdr w:val="none" w:sz="0" w:space="0" w:color="auto" w:frame="1"/>
+        </w:rPr>
+        <w:t>[1] 13.84953</w:t>
+      </w:r>
+    </w:p>
+    <w:p>
+      <w:pPr>
+        <w:pStyle w:val="ListBullet"/>
+      </w:pPr>
+      <w:r>
+        <w:t xml:space="preserve">This model predicts that in states where HS grad rate = 82%, predicted % living in </w:t>
+      </w:r>
+      <w:r>
+        <w:t>poverty is, on average, 13.84%</w:t>
+      </w:r>
+    </w:p>
+    <w:p>
+      <w:pPr>
+        <w:pStyle w:val="ListBullet"/>
+      </w:pPr>
+      <w:r>
+        <w:t xml:space="preserve">Prediction </w:t>
+      </w:r>
+      <w:r>
+        <w:t>=</w:t>
+      </w:r>
+      <w:r>
+        <w:t xml:space="preserve"> useful and powerful tool,</w:t>
+      </w:r>
+      <w:r>
+        <w:t xml:space="preserve"> </w:t>
+      </w:r>
+      <w:r>
+        <w:t xml:space="preserve">but </w:t>
+      </w:r>
+      <w:r>
+        <w:t>be careful b/c a</w:t>
+      </w:r>
+      <w:r>
+        <w:t>pplying a model estimate to values</w:t>
+      </w:r>
+      <w:r>
+        <w:t xml:space="preserve"> </w:t>
+      </w:r>
+      <w:r>
+        <w:t xml:space="preserve">outside the realm of the original data </w:t>
+      </w:r>
+      <w:r>
+        <w:t xml:space="preserve">= </w:t>
+      </w:r>
+      <w:r>
+        <w:rPr>
+          <w:b/>
+        </w:rPr>
+        <w:t>extrapolation</w:t>
+      </w:r>
+      <w:r>
+        <w:t xml:space="preserve">. </w:t>
+      </w:r>
+    </w:p>
+    <w:p>
+      <w:pPr>
+        <w:pStyle w:val="ListBullet"/>
+      </w:pPr>
+      <w:r>
+        <w:rPr>
+          <w:b/>
+        </w:rPr>
+        <w:t>Extrapolation</w:t>
+      </w:r>
+      <w:r>
+        <w:t xml:space="preserve"> = simply </w:t>
+      </w:r>
+      <w:r>
+        <w:t>plugging in</w:t>
+      </w:r>
+      <w:r>
+        <w:t xml:space="preserve"> </w:t>
+      </w:r>
+      <w:r>
+        <w:t xml:space="preserve">a value of x into the model that was </w:t>
+      </w:r>
+      <w:r>
+        <w:rPr>
           <w:i/>
         </w:rPr>
-      </w:pPr>
+        <w:t>not</w:t>
+      </w:r>
+      <w:r>
+        <w:t xml:space="preserve"> in the range</w:t>
+      </w:r>
+      <w:r>
+        <w:t xml:space="preserve"> </w:t>
+      </w:r>
+      <w:r>
+        <w:t>of the original observed data.</w:t>
+      </w:r>
+    </w:p>
+    <w:p>
+      <w:pPr>
+        <w:pStyle w:val="ListBullet"/>
+      </w:pPr>
+      <w:r>
+        <w:t xml:space="preserve">Sometimes </w:t>
+      </w:r>
+      <w:r>
+        <w:t>the intercept might be</w:t>
+      </w:r>
+      <w:r>
+        <w:t xml:space="preserve"> </w:t>
+      </w:r>
+      <w:r>
+        <w:t xml:space="preserve">an extrapolation as well. </w:t>
+      </w:r>
     </w:p>
     <w:p>
       <w:pPr>
@@ -3118,12 +3247,3056 @@
           <w:ilvl w:val="0"/>
           <w:numId w:val="0"/>
         </w:numPr>
+        <w:ind w:left="1800" w:firstLine="360"/>
+      </w:pPr>
+      <w:r>
+        <w:rPr>
+          <w:noProof/>
+        </w:rPr>
+        <w:drawing>
+          <wp:inline distT="0" distB="0" distL="0" distR="0" wp14:anchorId="19BABCCD" wp14:editId="797B3438">
+            <wp:extent cx="2712558" cy="1114425"/>
+            <wp:effectExtent l="0" t="0" r="0" b="0"/>
+            <wp:docPr id="15" name="Picture 15"/>
+            <wp:cNvGraphicFramePr>
+              <a:graphicFrameLocks xmlns:a="http://schemas.openxmlformats.org/drawingml/2006/main" noChangeAspect="1"/>
+            </wp:cNvGraphicFramePr>
+            <a:graphic xmlns:a="http://schemas.openxmlformats.org/drawingml/2006/main">
+              <a:graphicData uri="http://schemas.openxmlformats.org/drawingml/2006/picture">
+                <pic:pic xmlns:pic="http://schemas.openxmlformats.org/drawingml/2006/picture">
+                  <pic:nvPicPr>
+                    <pic:cNvPr id="1" name=""/>
+                    <pic:cNvPicPr/>
+                  </pic:nvPicPr>
+                  <pic:blipFill>
+                    <a:blip r:embed="rId19"/>
+                    <a:stretch>
+                      <a:fillRect/>
+                    </a:stretch>
+                  </pic:blipFill>
+                  <pic:spPr>
+                    <a:xfrm>
+                      <a:off x="0" y="0"/>
+                      <a:ext cx="2718156" cy="1116725"/>
+                    </a:xfrm>
+                    <a:prstGeom prst="rect">
+                      <a:avLst/>
+                    </a:prstGeom>
+                  </pic:spPr>
+                </pic:pic>
+              </a:graphicData>
+            </a:graphic>
+          </wp:inline>
+        </w:drawing>
+      </w:r>
+    </w:p>
+    <w:p>
+      <w:pPr>
+        <w:pStyle w:val="ListBullet"/>
+      </w:pPr>
+      <w:r>
+        <w:t xml:space="preserve">Plugging in 0 for x into the model </w:t>
+      </w:r>
+      <w:r>
+        <w:t>gives the intercept, but w</w:t>
+      </w:r>
+      <w:r>
+        <w:t xml:space="preserve">e have no idea if this line </w:t>
+      </w:r>
+      <w:r>
+        <w:rPr>
+          <w:i/>
+        </w:rPr>
+        <w:t>actually</w:t>
+      </w:r>
+      <w:r>
+        <w:t xml:space="preserve"> </w:t>
+      </w:r>
+      <w:r>
+        <w:t xml:space="preserve">extends out </w:t>
+      </w:r>
+      <w:r>
+        <w:t xml:space="preserve">to </w:t>
+      </w:r>
+      <w:r>
+        <w:t xml:space="preserve">infinity as a straight line, or if it curves down, up, </w:t>
+      </w:r>
+      <w:r>
+        <w:t>down even more (</w:t>
+      </w:r>
+      <w:r>
+        <w:t>a</w:t>
+      </w:r>
+      <w:r>
+        <w:t xml:space="preserve">ny </w:t>
+      </w:r>
+      <w:r>
+        <w:t>are possible)</w:t>
+      </w:r>
+    </w:p>
+    <w:p>
+      <w:pPr>
+        <w:pStyle w:val="ListBullet"/>
+      </w:pPr>
+      <w:r>
+        <w:t xml:space="preserve">Since </w:t>
+      </w:r>
+      <w:r>
+        <w:t>we don't have data from states</w:t>
+      </w:r>
+      <w:r>
+        <w:t xml:space="preserve"> w/ </w:t>
+      </w:r>
+      <w:r>
+        <w:t xml:space="preserve">such </w:t>
+      </w:r>
+      <w:r>
+        <w:t xml:space="preserve">HS </w:t>
+      </w:r>
+      <w:r>
+        <w:t xml:space="preserve">school </w:t>
+      </w:r>
+      <w:r>
+        <w:t>grad</w:t>
+      </w:r>
+      <w:r>
+        <w:t xml:space="preserve"> rates, it's</w:t>
+      </w:r>
+      <w:r>
+        <w:t xml:space="preserve"> </w:t>
+      </w:r>
+      <w:r>
+        <w:t xml:space="preserve">really not wise to believe the value of the intercept </w:t>
+      </w:r>
+      <w:r>
+        <w:t xml:space="preserve">is </w:t>
+      </w:r>
+      <w:r>
+        <w:t>a plausible</w:t>
+      </w:r>
+      <w:r>
+        <w:t xml:space="preserve"> </w:t>
+      </w:r>
+      <w:r>
+        <w:t xml:space="preserve">value of poverty rate, if </w:t>
+      </w:r>
+      <w:r>
+        <w:t xml:space="preserve">HS grad </w:t>
+      </w:r>
+      <w:r>
+        <w:t>rate is 0</w:t>
+      </w:r>
+      <w:r>
+        <w:t xml:space="preserve"> </w:t>
+      </w:r>
+      <w:r>
+        <w:t xml:space="preserve">for a state. </w:t>
+      </w:r>
+    </w:p>
+    <w:p>
+      <w:pPr>
+        <w:pStyle w:val="ListBullet"/>
+      </w:pPr>
+      <w:r>
+        <w:rPr>
+          <w:b/>
+        </w:rPr>
+        <w:t xml:space="preserve">Extrapolation </w:t>
+      </w:r>
+      <w:r>
+        <w:t>doesn't have to happen in</w:t>
+      </w:r>
+      <w:r>
+        <w:t xml:space="preserve"> </w:t>
+      </w:r>
+      <w:r>
+        <w:rPr>
+          <w:i/>
+        </w:rPr>
+        <w:t>extremes</w:t>
+      </w:r>
+      <w:r>
+        <w:t xml:space="preserve"> though. </w:t>
+      </w:r>
+    </w:p>
+    <w:p>
+      <w:pPr>
+        <w:pStyle w:val="ListBullet"/>
+        <w:numPr>
+          <w:ilvl w:val="0"/>
+          <w:numId w:val="0"/>
+        </w:numPr>
+        <w:ind w:left="360"/>
+      </w:pPr>
+    </w:p>
+    <w:p>
+      <w:pPr>
+        <w:pStyle w:val="ListBullet"/>
+      </w:pPr>
+      <w:r>
+        <w:lastRenderedPageBreak/>
+        <w:t xml:space="preserve">According to </w:t>
+      </w:r>
+      <w:r>
+        <w:t>our</w:t>
+      </w:r>
+      <w:r>
+        <w:t xml:space="preserve"> linear model, the predicted % living in poverty in states where </w:t>
+      </w:r>
+      <w:r>
+        <w:t xml:space="preserve">HS grad </w:t>
+      </w:r>
+      <w:r>
+        <w:t xml:space="preserve">rate </w:t>
+      </w:r>
+      <w:r>
+        <w:t xml:space="preserve">= </w:t>
+      </w:r>
+      <w:r>
+        <w:t>20</w:t>
+      </w:r>
+      <w:r>
+        <w:t xml:space="preserve">% </w:t>
+      </w:r>
+      <w:r>
+        <w:t>is a very</w:t>
+      </w:r>
+      <w:r>
+        <w:t xml:space="preserve"> </w:t>
+      </w:r>
+      <w:r>
+        <w:t>simple problem</w:t>
+      </w:r>
+      <w:r>
+        <w:t>, mathematically speaking</w:t>
+      </w:r>
+      <w:r>
+        <w:t xml:space="preserve">. </w:t>
+      </w:r>
+    </w:p>
+    <w:p>
+      <w:pPr>
+        <w:pStyle w:val="ListBullet"/>
+      </w:pPr>
+      <w:r>
+        <w:t>P</w:t>
+      </w:r>
+      <w:r>
+        <w:t>lug in 20 for the</w:t>
+      </w:r>
+      <w:r>
+        <w:t xml:space="preserve"> HS grad </w:t>
+      </w:r>
+      <w:r>
+        <w:t>rate</w:t>
+      </w:r>
+      <w:r>
+        <w:t xml:space="preserve"> + </w:t>
+      </w:r>
+      <w:r>
+        <w:t xml:space="preserve">formula </w:t>
+      </w:r>
+      <w:r>
+        <w:t xml:space="preserve">spits </w:t>
+      </w:r>
+      <w:r>
+        <w:t>out a</w:t>
+      </w:r>
+      <w:r>
+        <w:t xml:space="preserve"> </w:t>
+      </w:r>
+      <w:r>
+        <w:t xml:space="preserve">predicted value for poverty </w:t>
+      </w:r>
+    </w:p>
+    <w:p>
+      <w:pPr>
+        <w:pStyle w:val="ListBullet"/>
+      </w:pPr>
+      <w:r>
+        <w:t>But is it wise to do? Before do</w:t>
+      </w:r>
+      <w:r>
+        <w:t>ing so</w:t>
+      </w:r>
+      <w:r>
+        <w:t>, always look back</w:t>
+      </w:r>
+      <w:r>
+        <w:t xml:space="preserve"> </w:t>
+      </w:r>
+      <w:r>
+        <w:t xml:space="preserve">at </w:t>
+      </w:r>
+      <w:r>
+        <w:t xml:space="preserve">the </w:t>
+      </w:r>
+      <w:r>
+        <w:t>data,</w:t>
+      </w:r>
+      <w:r>
+        <w:t xml:space="preserve"> </w:t>
+      </w:r>
+      <w:r>
+        <w:sym w:font="Wingdings" w:char="F0E0"/>
+      </w:r>
+      <w:r>
+        <w:t xml:space="preserve"> </w:t>
+      </w:r>
+      <w:r>
+        <w:t>in a scatter plot or at least</w:t>
+      </w:r>
+      <w:r>
+        <w:t xml:space="preserve"> </w:t>
+      </w:r>
+      <w:r>
+        <w:t xml:space="preserve">the summary statistics. </w:t>
+      </w:r>
+    </w:p>
+    <w:p>
+      <w:pPr>
+        <w:pStyle w:val="ListBullet"/>
+      </w:pPr>
+      <w:r>
+        <w:t xml:space="preserve">Look for something that </w:t>
+      </w:r>
+      <w:r>
+        <w:t>will tell us whether</w:t>
+      </w:r>
+      <w:r>
+        <w:t xml:space="preserve"> </w:t>
+      </w:r>
+      <w:r>
+        <w:t xml:space="preserve">20% is </w:t>
+      </w:r>
+      <w:r>
+        <w:t xml:space="preserve">w/in </w:t>
+      </w:r>
+      <w:r>
+        <w:t>the realm of the data observed or</w:t>
+      </w:r>
+      <w:r>
+        <w:t xml:space="preserve"> </w:t>
+      </w:r>
+      <w:r>
+        <w:t xml:space="preserve">not. </w:t>
+      </w:r>
+    </w:p>
+    <w:p>
+      <w:pPr>
+        <w:pStyle w:val="ListBullet"/>
+        <w:rPr>
+          <w:b/>
+        </w:rPr>
+      </w:pPr>
+      <w:r>
+        <w:rPr>
+          <w:b/>
+        </w:rPr>
+        <w:t xml:space="preserve">If </w:t>
+      </w:r>
+      <w:r>
+        <w:rPr>
+          <w:b/>
+        </w:rPr>
+        <w:t>it is not, we do</w:t>
+      </w:r>
+      <w:r>
+        <w:rPr>
+          <w:b/>
+        </w:rPr>
+        <w:t xml:space="preserve"> </w:t>
+      </w:r>
+      <w:r>
+        <w:rPr>
+          <w:b/>
+        </w:rPr>
+        <w:t xml:space="preserve">not want to be doing this prediction </w:t>
+      </w:r>
+      <w:r>
+        <w:rPr>
+          <w:b/>
+        </w:rPr>
+        <w:t xml:space="preserve">b/c </w:t>
+      </w:r>
+      <w:r>
+        <w:rPr>
+          <w:b/>
+        </w:rPr>
+        <w:t>it would yield an unreliable estimate.</w:t>
+      </w:r>
+    </w:p>
+    <w:p>
+      <w:pPr>
+        <w:pStyle w:val="ListBullet"/>
+        <w:numPr>
+          <w:ilvl w:val="0"/>
+          <w:numId w:val="0"/>
+        </w:numPr>
+        <w:ind w:left="360"/>
+        <w:rPr>
+          <w:b/>
+        </w:rPr>
+      </w:pPr>
+    </w:p>
+    <w:p>
+      <w:pPr>
         <w:jc w:val="center"/>
         <w:rPr>
           <w:b/>
           <w:u w:val="single"/>
         </w:rPr>
       </w:pPr>
+      <w:r>
+        <w:rPr>
+          <w:b/>
+          <w:u w:val="single"/>
+        </w:rPr>
+        <w:t>Conditions for Linear Regression</w:t>
+      </w:r>
+    </w:p>
+    <w:p>
+      <w:pPr>
+        <w:pStyle w:val="ListBullet"/>
+      </w:pPr>
+      <w:r>
+        <w:t xml:space="preserve">As w/ any technique, there are conditions associated w/ linear regression = </w:t>
+      </w:r>
+      <w:r>
+        <w:rPr>
+          <w:b/>
+        </w:rPr>
+        <w:t>linearity</w:t>
+      </w:r>
+      <w:r>
+        <w:t xml:space="preserve">, nearly normal </w:t>
+      </w:r>
+      <w:r>
+        <w:rPr>
+          <w:b/>
+        </w:rPr>
+        <w:t>residuals</w:t>
+      </w:r>
+      <w:r>
+        <w:t xml:space="preserve">, + constant </w:t>
+      </w:r>
+      <w:r>
+        <w:rPr>
+          <w:b/>
+        </w:rPr>
+        <w:t>variability</w:t>
+      </w:r>
+      <w:r>
+        <w:rPr>
+          <w:b/>
+        </w:rPr>
+        <w:t>/homoscedasticity</w:t>
+      </w:r>
+      <w:r>
+        <w:t xml:space="preserve">. </w:t>
+      </w:r>
+    </w:p>
+    <w:p>
+      <w:pPr>
+        <w:pStyle w:val="ListBullet"/>
+      </w:pPr>
+      <w:r>
+        <w:rPr>
+          <w:b/>
+          <w:u w:val="single"/>
+        </w:rPr>
+        <w:t>Linearity</w:t>
+      </w:r>
+      <w:r>
+        <w:t xml:space="preserve"> = relationship between explanatory + response variables should be linear. </w:t>
+      </w:r>
+    </w:p>
+    <w:p>
+      <w:pPr>
+        <w:pStyle w:val="ListBullet"/>
+        <w:tabs>
+          <w:tab w:val="clear" w:pos="360"/>
+          <w:tab w:val="num" w:pos="720"/>
+        </w:tabs>
+        <w:ind w:left="720"/>
+      </w:pPr>
+      <w:r>
+        <w:t xml:space="preserve">Makes sense b/c we're using a liner model to predict response from explanatory. </w:t>
+      </w:r>
+    </w:p>
+    <w:p>
+      <w:pPr>
+        <w:pStyle w:val="ListBullet"/>
+        <w:tabs>
+          <w:tab w:val="clear" w:pos="360"/>
+          <w:tab w:val="num" w:pos="1080"/>
+        </w:tabs>
+        <w:ind w:left="1080"/>
+      </w:pPr>
+      <w:r>
+        <w:t>There are indeed methods for fitting a model to non-linear relationships</w:t>
+      </w:r>
+    </w:p>
+    <w:p>
+      <w:pPr>
+        <w:pStyle w:val="ListBullet"/>
+        <w:tabs>
+          <w:tab w:val="clear" w:pos="360"/>
+          <w:tab w:val="num" w:pos="720"/>
+        </w:tabs>
+        <w:ind w:left="720"/>
+      </w:pPr>
+      <w:r>
+        <w:t xml:space="preserve">To check if linearity condition has been met, use a scatter plot of the data or a </w:t>
+      </w:r>
+      <w:r>
+        <w:rPr>
+          <w:b/>
+        </w:rPr>
+        <w:t>residuals plot</w:t>
+      </w:r>
+      <w:r>
+        <w:t xml:space="preserve">. </w:t>
+      </w:r>
+    </w:p>
+    <w:p>
+      <w:pPr>
+        <w:pStyle w:val="ListBullet"/>
+        <w:numPr>
+          <w:ilvl w:val="0"/>
+          <w:numId w:val="0"/>
+        </w:numPr>
+        <w:ind w:left="1440" w:firstLine="720"/>
+      </w:pPr>
+      <w:r>
+        <w:rPr>
+          <w:noProof/>
+        </w:rPr>
+        <w:drawing>
+          <wp:inline distT="0" distB="0" distL="0" distR="0" wp14:anchorId="07F4EF41" wp14:editId="743EBDDD">
+            <wp:extent cx="2324595" cy="1104900"/>
+            <wp:effectExtent l="0" t="0" r="0" b="0"/>
+            <wp:docPr id="17" name="Picture 17"/>
+            <wp:cNvGraphicFramePr>
+              <a:graphicFrameLocks xmlns:a="http://schemas.openxmlformats.org/drawingml/2006/main" noChangeAspect="1"/>
+            </wp:cNvGraphicFramePr>
+            <a:graphic xmlns:a="http://schemas.openxmlformats.org/drawingml/2006/main">
+              <a:graphicData uri="http://schemas.openxmlformats.org/drawingml/2006/picture">
+                <pic:pic xmlns:pic="http://schemas.openxmlformats.org/drawingml/2006/picture">
+                  <pic:nvPicPr>
+                    <pic:cNvPr id="1" name=""/>
+                    <pic:cNvPicPr/>
+                  </pic:nvPicPr>
+                  <pic:blipFill>
+                    <a:blip r:embed="rId20"/>
+                    <a:stretch>
+                      <a:fillRect/>
+                    </a:stretch>
+                  </pic:blipFill>
+                  <pic:spPr>
+                    <a:xfrm>
+                      <a:off x="0" y="0"/>
+                      <a:ext cx="2328260" cy="1106642"/>
+                    </a:xfrm>
+                    <a:prstGeom prst="rect">
+                      <a:avLst/>
+                    </a:prstGeom>
+                  </pic:spPr>
+                </pic:pic>
+              </a:graphicData>
+            </a:graphic>
+          </wp:inline>
+        </w:drawing>
+      </w:r>
+    </w:p>
+    <w:p>
+      <w:pPr>
+        <w:pStyle w:val="ListBullet"/>
+        <w:tabs>
+          <w:tab w:val="clear" w:pos="360"/>
+          <w:tab w:val="num" w:pos="720"/>
+        </w:tabs>
+        <w:ind w:left="720"/>
+      </w:pPr>
+      <w:r>
+        <w:t>B</w:t>
+      </w:r>
+      <w:r>
+        <w:t>ased on the scatter plot</w:t>
+      </w:r>
+      <w:r>
+        <w:t>s</w:t>
+      </w:r>
+      <w:r>
+        <w:t xml:space="preserve">, </w:t>
+      </w:r>
+      <w:r>
+        <w:t>p</w:t>
+      </w:r>
+      <w:r>
+        <w:t xml:space="preserve">lot </w:t>
+      </w:r>
+      <w:r>
+        <w:t xml:space="preserve">1 </w:t>
+      </w:r>
+      <w:r>
+        <w:t>seems to display a pretty</w:t>
+      </w:r>
+      <w:r>
+        <w:t xml:space="preserve"> linear relationship and have residuals close to the ideal residual (error) of the horizontal line = 0</w:t>
+      </w:r>
+    </w:p>
+    <w:p>
+      <w:pPr>
+        <w:pStyle w:val="ListBullet"/>
+        <w:tabs>
+          <w:tab w:val="clear" w:pos="360"/>
+          <w:tab w:val="num" w:pos="720"/>
+        </w:tabs>
+        <w:ind w:left="720"/>
+      </w:pPr>
+      <w:r>
+        <w:t>I</w:t>
+      </w:r>
+      <w:r>
+        <w:t xml:space="preserve">deal residual </w:t>
+      </w:r>
+      <w:r>
+        <w:t xml:space="preserve">= 0 = means </w:t>
+      </w:r>
+      <w:r>
+        <w:t xml:space="preserve">the </w:t>
+      </w:r>
+      <w:r>
+        <w:t xml:space="preserve">DP </w:t>
+      </w:r>
+      <w:r>
+        <w:t>falls exactly on the</w:t>
+      </w:r>
+      <w:r>
+        <w:t xml:space="preserve"> regression line w/</w:t>
+      </w:r>
+      <w:r>
+        <w:t xml:space="preserve"> no difference between</w:t>
+      </w:r>
+      <w:r>
+        <w:t xml:space="preserve"> </w:t>
+      </w:r>
+      <w:r>
+        <w:t>predicted + observed values for that</w:t>
+      </w:r>
+      <w:r>
+        <w:t xml:space="preserve"> </w:t>
+      </w:r>
+      <w:r>
+        <w:t xml:space="preserve">particular </w:t>
+      </w:r>
+      <w:r>
+        <w:t>DP</w:t>
+      </w:r>
+      <w:r>
+        <w:t xml:space="preserve">. </w:t>
+      </w:r>
+    </w:p>
+    <w:p>
+      <w:pPr>
+        <w:pStyle w:val="ListBullet"/>
+        <w:tabs>
+          <w:tab w:val="clear" w:pos="360"/>
+          <w:tab w:val="num" w:pos="720"/>
+        </w:tabs>
+        <w:ind w:left="720"/>
+      </w:pPr>
+      <w:r>
+        <w:t xml:space="preserve">W/ random </w:t>
+      </w:r>
+      <w:r>
+        <w:t>chance</w:t>
+      </w:r>
+      <w:r>
+        <w:t xml:space="preserve">, this is unlikely to happen, but we like </w:t>
+      </w:r>
+      <w:r>
+        <w:rPr>
+          <w:b/>
+        </w:rPr>
+        <w:t>small residuals</w:t>
+      </w:r>
+      <w:r>
+        <w:t xml:space="preserve"> + we want residuals in </w:t>
+      </w:r>
+      <w:r>
+        <w:t xml:space="preserve">a </w:t>
+      </w:r>
+      <w:r>
+        <w:t xml:space="preserve">residuals plot to be </w:t>
+      </w:r>
+      <w:r>
+        <w:t xml:space="preserve">RANDOMLY </w:t>
+      </w:r>
+      <w:r>
+        <w:t>scattered</w:t>
+      </w:r>
+      <w:r>
+        <w:t xml:space="preserve"> </w:t>
+      </w:r>
+      <w:r>
+        <w:rPr>
+          <w:b/>
+        </w:rPr>
+        <w:t>around zero</w:t>
+      </w:r>
+      <w:r>
+        <w:t xml:space="preserve">. </w:t>
+      </w:r>
+    </w:p>
+    <w:p>
+      <w:pPr>
+        <w:pStyle w:val="ListBullet"/>
+        <w:tabs>
+          <w:tab w:val="clear" w:pos="360"/>
+          <w:tab w:val="num" w:pos="720"/>
+        </w:tabs>
+        <w:ind w:left="720"/>
+      </w:pPr>
+      <w:r>
+        <w:t xml:space="preserve">Some will be </w:t>
+      </w:r>
+      <w:r>
+        <w:t>positive + some negative</w:t>
+      </w:r>
+      <w:r>
+        <w:t xml:space="preserve"> (</w:t>
+      </w:r>
+      <w:r>
+        <w:t xml:space="preserve">falling above </w:t>
+      </w:r>
+      <w:r>
+        <w:t xml:space="preserve">+ </w:t>
+      </w:r>
+      <w:r>
+        <w:t>below the</w:t>
+      </w:r>
+      <w:r>
+        <w:t xml:space="preserve"> regression line)</w:t>
+      </w:r>
+      <w:r>
+        <w:t xml:space="preserve"> </w:t>
+      </w:r>
+    </w:p>
+    <w:p>
+      <w:pPr>
+        <w:pStyle w:val="ListBullet"/>
+        <w:tabs>
+          <w:tab w:val="clear" w:pos="360"/>
+          <w:tab w:val="num" w:pos="720"/>
+        </w:tabs>
+        <w:ind w:left="720"/>
+      </w:pPr>
+      <w:r>
+        <w:rPr>
+          <w:b/>
+        </w:rPr>
+        <w:t xml:space="preserve">We </w:t>
+      </w:r>
+      <w:r>
+        <w:rPr>
+          <w:b/>
+        </w:rPr>
+        <w:t>want absolutely no</w:t>
+      </w:r>
+      <w:r>
+        <w:rPr>
+          <w:b/>
+        </w:rPr>
+        <w:t xml:space="preserve"> </w:t>
+      </w:r>
+      <w:r>
+        <w:rPr>
+          <w:b/>
+        </w:rPr>
+        <w:t>pattern</w:t>
+      </w:r>
+      <w:r>
+        <w:rPr>
+          <w:b/>
+        </w:rPr>
+        <w:t xml:space="preserve"> b/c </w:t>
+      </w:r>
+      <w:r>
+        <w:rPr>
+          <w:b/>
+        </w:rPr>
+        <w:t>we want the linear</w:t>
+      </w:r>
+      <w:r>
+        <w:rPr>
+          <w:b/>
+        </w:rPr>
+        <w:t xml:space="preserve"> </w:t>
+      </w:r>
+      <w:r>
+        <w:rPr>
+          <w:b/>
+        </w:rPr>
+        <w:t>model to capture</w:t>
+      </w:r>
+      <w:r>
+        <w:rPr>
+          <w:b/>
+        </w:rPr>
+        <w:t xml:space="preserve"> all of the pattern in the data</w:t>
+      </w:r>
+      <w:r>
+        <w:rPr>
+          <w:b/>
+        </w:rPr>
+        <w:t xml:space="preserve"> + anything that's left over to be simply</w:t>
+      </w:r>
+      <w:r>
+        <w:rPr>
+          <w:b/>
+        </w:rPr>
+        <w:t xml:space="preserve"> </w:t>
+      </w:r>
+      <w:r>
+        <w:rPr>
+          <w:b/>
+        </w:rPr>
+        <w:t>random scatter</w:t>
+      </w:r>
+      <w:r>
+        <w:t xml:space="preserve">. </w:t>
+      </w:r>
+    </w:p>
+    <w:p>
+      <w:pPr>
+        <w:pStyle w:val="ListBullet"/>
+        <w:tabs>
+          <w:tab w:val="clear" w:pos="360"/>
+          <w:tab w:val="num" w:pos="720"/>
+        </w:tabs>
+        <w:ind w:left="720"/>
+      </w:pPr>
+      <w:r>
+        <w:t>In the residuals plot, we look for a</w:t>
+      </w:r>
+      <w:r>
+        <w:t xml:space="preserve"> RANDOM </w:t>
+      </w:r>
+      <w:r>
+        <w:t>scatter around</w:t>
+      </w:r>
+      <w:r>
+        <w:t xml:space="preserve"> 0</w:t>
+      </w:r>
+      <w:r>
+        <w:t xml:space="preserve">. </w:t>
+      </w:r>
+    </w:p>
+    <w:p>
+      <w:pPr>
+        <w:pStyle w:val="ListBullet"/>
+      </w:pPr>
+      <w:r>
+        <w:rPr>
+          <w:u w:val="single"/>
+        </w:rPr>
+        <w:t xml:space="preserve">Nearly </w:t>
+      </w:r>
+      <w:r>
+        <w:rPr>
+          <w:u w:val="single"/>
+        </w:rPr>
+        <w:t>normal</w:t>
+      </w:r>
+      <w:r>
+        <w:rPr>
+          <w:u w:val="single"/>
+        </w:rPr>
+        <w:t xml:space="preserve"> residuals</w:t>
+      </w:r>
+      <w:r>
+        <w:t xml:space="preserve"> = </w:t>
+      </w:r>
+      <w:r>
+        <w:t>residuals should be nearly normally</w:t>
+      </w:r>
+      <w:r>
+        <w:t xml:space="preserve"> </w:t>
+      </w:r>
+      <w:r>
+        <w:t>distributed, centered at</w:t>
+      </w:r>
+      <w:r>
+        <w:t xml:space="preserve"> 0</w:t>
+      </w:r>
+      <w:r>
+        <w:t xml:space="preserve">. </w:t>
+      </w:r>
+    </w:p>
+    <w:p>
+      <w:pPr>
+        <w:pStyle w:val="ListBullet"/>
+        <w:tabs>
+          <w:tab w:val="clear" w:pos="360"/>
+          <w:tab w:val="num" w:pos="720"/>
+        </w:tabs>
+        <w:ind w:left="720"/>
+      </w:pPr>
+      <w:r>
+        <w:t xml:space="preserve">May </w:t>
+      </w:r>
+      <w:r>
+        <w:t xml:space="preserve">not be satisfied </w:t>
+      </w:r>
+      <w:r>
+        <w:t xml:space="preserve">w/ </w:t>
+      </w:r>
+      <w:r>
+        <w:t>unusual observations that don't follow the trend of the rest of</w:t>
+      </w:r>
+      <w:r>
+        <w:t xml:space="preserve"> </w:t>
+      </w:r>
+      <w:r>
+        <w:t>the data</w:t>
+      </w:r>
+    </w:p>
+    <w:p>
+      <w:pPr>
+        <w:pStyle w:val="ListBullet"/>
+        <w:tabs>
+          <w:tab w:val="clear" w:pos="360"/>
+          <w:tab w:val="num" w:pos="720"/>
+        </w:tabs>
+        <w:ind w:left="720"/>
+      </w:pPr>
+      <w:r>
+        <w:t xml:space="preserve">Check </w:t>
+      </w:r>
+      <w:r>
+        <w:t xml:space="preserve">this condition </w:t>
+      </w:r>
+      <w:r>
+        <w:t xml:space="preserve">w/ </w:t>
+      </w:r>
+      <w:r>
+        <w:t>a histogram o</w:t>
+      </w:r>
+      <w:r>
+        <w:t>r</w:t>
+      </w:r>
+      <w:r>
+        <w:t xml:space="preserve"> a </w:t>
+      </w:r>
+      <w:r>
+        <w:rPr>
+          <w:b/>
+        </w:rPr>
+        <w:t>normal probability plot of</w:t>
+      </w:r>
+      <w:r>
+        <w:rPr>
+          <w:b/>
+        </w:rPr>
+        <w:t xml:space="preserve"> </w:t>
+      </w:r>
+      <w:r>
+        <w:rPr>
+          <w:b/>
+        </w:rPr>
+        <w:t>residuals</w:t>
+      </w:r>
+      <w:r>
+        <w:rPr>
+          <w:b/>
+        </w:rPr>
+        <w:t xml:space="preserve"> (QQ plot)</w:t>
+      </w:r>
+      <w:r>
+        <w:rPr>
+          <w:b/>
+        </w:rPr>
+        <w:t>.</w:t>
+      </w:r>
+      <w:r>
+        <w:t xml:space="preserve"> </w:t>
+      </w:r>
+    </w:p>
+    <w:p>
+      <w:pPr>
+        <w:pStyle w:val="ListBullet"/>
+        <w:numPr>
+          <w:ilvl w:val="0"/>
+          <w:numId w:val="0"/>
+        </w:numPr>
+        <w:ind w:left="1440" w:firstLine="720"/>
+      </w:pPr>
+      <w:r>
+        <w:rPr>
+          <w:noProof/>
+        </w:rPr>
+        <w:drawing>
+          <wp:inline distT="0" distB="0" distL="0" distR="0" wp14:anchorId="7497D351" wp14:editId="3A8DEF77">
+            <wp:extent cx="2984646" cy="1314450"/>
+            <wp:effectExtent l="0" t="0" r="6350" b="0"/>
+            <wp:docPr id="18" name="Picture 18"/>
+            <wp:cNvGraphicFramePr>
+              <a:graphicFrameLocks xmlns:a="http://schemas.openxmlformats.org/drawingml/2006/main" noChangeAspect="1"/>
+            </wp:cNvGraphicFramePr>
+            <a:graphic xmlns:a="http://schemas.openxmlformats.org/drawingml/2006/main">
+              <a:graphicData uri="http://schemas.openxmlformats.org/drawingml/2006/picture">
+                <pic:pic xmlns:pic="http://schemas.openxmlformats.org/drawingml/2006/picture">
+                  <pic:nvPicPr>
+                    <pic:cNvPr id="1" name=""/>
+                    <pic:cNvPicPr/>
+                  </pic:nvPicPr>
+                  <pic:blipFill>
+                    <a:blip r:embed="rId21"/>
+                    <a:stretch>
+                      <a:fillRect/>
+                    </a:stretch>
+                  </pic:blipFill>
+                  <pic:spPr>
+                    <a:xfrm>
+                      <a:off x="0" y="0"/>
+                      <a:ext cx="2986361" cy="1315205"/>
+                    </a:xfrm>
+                    <a:prstGeom prst="rect">
+                      <a:avLst/>
+                    </a:prstGeom>
+                  </pic:spPr>
+                </pic:pic>
+              </a:graphicData>
+            </a:graphic>
+          </wp:inline>
+        </w:drawing>
+      </w:r>
+    </w:p>
+    <w:p>
+      <w:pPr>
+        <w:pStyle w:val="ListBullet"/>
+        <w:tabs>
+          <w:tab w:val="clear" w:pos="360"/>
+          <w:tab w:val="num" w:pos="1080"/>
+        </w:tabs>
+        <w:ind w:left="1080"/>
+      </w:pPr>
+      <w:r>
+        <w:lastRenderedPageBreak/>
+        <w:t>The histogram shows a somewhat symmetric</w:t>
+      </w:r>
+      <w:r>
+        <w:t xml:space="preserve"> distribution, </w:t>
+      </w:r>
+      <w:r>
+        <w:t>indeed centered at</w:t>
+      </w:r>
+      <w:r>
+        <w:t xml:space="preserve"> 0</w:t>
+      </w:r>
+      <w:r>
+        <w:t>, + the normal p</w:t>
+      </w:r>
+      <w:r>
+        <w:t xml:space="preserve">robability/QQ </w:t>
+      </w:r>
+      <w:r>
+        <w:t>plot shows some value</w:t>
+      </w:r>
+      <w:r>
+        <w:t xml:space="preserve">s on the higher end of the tail </w:t>
+      </w:r>
+      <w:r>
+        <w:t>that actually steer away from normality</w:t>
+      </w:r>
+      <w:r>
+        <w:t xml:space="preserve"> (just a few observations)</w:t>
+      </w:r>
+    </w:p>
+    <w:p>
+      <w:pPr>
+        <w:pStyle w:val="ListBullet"/>
+      </w:pPr>
+      <w:r>
+        <w:rPr>
+          <w:b/>
+          <w:u w:val="single"/>
+        </w:rPr>
+        <w:t>Homoscedasticity</w:t>
+      </w:r>
+      <w:r>
+        <w:t xml:space="preserve"> =</w:t>
+      </w:r>
+      <w:r>
+        <w:t xml:space="preserve"> variability of points around the least squares line</w:t>
+      </w:r>
+      <w:r>
+        <w:t xml:space="preserve"> </w:t>
+      </w:r>
+      <w:r>
+        <w:t xml:space="preserve">should be roughly constant. </w:t>
+      </w:r>
+    </w:p>
+    <w:p>
+      <w:pPr>
+        <w:pStyle w:val="ListBullet"/>
+        <w:tabs>
+          <w:tab w:val="clear" w:pos="360"/>
+          <w:tab w:val="num" w:pos="720"/>
+        </w:tabs>
+        <w:ind w:left="720"/>
+      </w:pPr>
+      <w:r>
+        <w:t xml:space="preserve">Implies </w:t>
+      </w:r>
+      <w:r>
+        <w:t>variability of</w:t>
+      </w:r>
+      <w:r>
+        <w:t xml:space="preserve"> </w:t>
+      </w:r>
+      <w:r>
+        <w:t xml:space="preserve">residuals around the </w:t>
+      </w:r>
+      <w:r>
+        <w:t>0-</w:t>
+      </w:r>
+      <w:r>
+        <w:t>line should be roughly constant</w:t>
+      </w:r>
+      <w:r>
+        <w:t xml:space="preserve"> </w:t>
+      </w:r>
+      <w:r>
+        <w:t>as well.</w:t>
+      </w:r>
+    </w:p>
+    <w:p>
+      <w:pPr>
+        <w:pStyle w:val="ListBullet"/>
+        <w:tabs>
+          <w:tab w:val="clear" w:pos="360"/>
+          <w:tab w:val="num" w:pos="720"/>
+        </w:tabs>
+        <w:ind w:left="720"/>
+      </w:pPr>
+      <w:r>
+        <w:t xml:space="preserve">Can </w:t>
+      </w:r>
+      <w:r>
+        <w:t>check this using a residuals</w:t>
+      </w:r>
+      <w:r>
+        <w:t xml:space="preserve"> </w:t>
+      </w:r>
+      <w:r>
+        <w:t>plot.</w:t>
+      </w:r>
+    </w:p>
+    <w:p>
+      <w:pPr>
+        <w:pStyle w:val="ListBullet"/>
+        <w:numPr>
+          <w:ilvl w:val="0"/>
+          <w:numId w:val="0"/>
+        </w:numPr>
+        <w:ind w:left="720" w:firstLine="720"/>
+      </w:pPr>
+      <w:r>
+        <w:rPr>
+          <w:noProof/>
+        </w:rPr>
+        <w:drawing>
+          <wp:inline distT="0" distB="0" distL="0" distR="0" wp14:anchorId="2264E0A1" wp14:editId="418211D2">
+            <wp:extent cx="1962357" cy="1285875"/>
+            <wp:effectExtent l="0" t="0" r="0" b="0"/>
+            <wp:docPr id="19" name="Picture 19"/>
+            <wp:cNvGraphicFramePr>
+              <a:graphicFrameLocks xmlns:a="http://schemas.openxmlformats.org/drawingml/2006/main" noChangeAspect="1"/>
+            </wp:cNvGraphicFramePr>
+            <a:graphic xmlns:a="http://schemas.openxmlformats.org/drawingml/2006/main">
+              <a:graphicData uri="http://schemas.openxmlformats.org/drawingml/2006/picture">
+                <pic:pic xmlns:pic="http://schemas.openxmlformats.org/drawingml/2006/picture">
+                  <pic:nvPicPr>
+                    <pic:cNvPr id="1" name=""/>
+                    <pic:cNvPicPr/>
+                  </pic:nvPicPr>
+                  <pic:blipFill>
+                    <a:blip r:embed="rId22"/>
+                    <a:stretch>
+                      <a:fillRect/>
+                    </a:stretch>
+                  </pic:blipFill>
+                  <pic:spPr>
+                    <a:xfrm>
+                      <a:off x="0" y="0"/>
+                      <a:ext cx="1968056" cy="1289609"/>
+                    </a:xfrm>
+                    <a:prstGeom prst="rect">
+                      <a:avLst/>
+                    </a:prstGeom>
+                  </pic:spPr>
+                </pic:pic>
+              </a:graphicData>
+            </a:graphic>
+          </wp:inline>
+        </w:drawing>
+      </w:r>
+      <w:r>
+        <w:rPr>
+          <w:noProof/>
+        </w:rPr>
+        <w:t xml:space="preserve"> </w:t>
+      </w:r>
+      <w:r>
+        <w:rPr>
+          <w:noProof/>
+        </w:rPr>
+        <w:tab/>
+      </w:r>
+      <w:r>
+        <w:rPr>
+          <w:noProof/>
+        </w:rPr>
+        <w:drawing>
+          <wp:inline distT="0" distB="0" distL="0" distR="0" wp14:anchorId="7F4DFCCA" wp14:editId="714C1A11">
+            <wp:extent cx="2514600" cy="755834"/>
+            <wp:effectExtent l="0" t="0" r="0" b="6350"/>
+            <wp:docPr id="20" name="Picture 20"/>
+            <wp:cNvGraphicFramePr>
+              <a:graphicFrameLocks xmlns:a="http://schemas.openxmlformats.org/drawingml/2006/main" noChangeAspect="1"/>
+            </wp:cNvGraphicFramePr>
+            <a:graphic xmlns:a="http://schemas.openxmlformats.org/drawingml/2006/main">
+              <a:graphicData uri="http://schemas.openxmlformats.org/drawingml/2006/picture">
+                <pic:pic xmlns:pic="http://schemas.openxmlformats.org/drawingml/2006/picture">
+                  <pic:nvPicPr>
+                    <pic:cNvPr id="1" name=""/>
+                    <pic:cNvPicPr/>
+                  </pic:nvPicPr>
+                  <pic:blipFill>
+                    <a:blip r:embed="rId23"/>
+                    <a:stretch>
+                      <a:fillRect/>
+                    </a:stretch>
+                  </pic:blipFill>
+                  <pic:spPr>
+                    <a:xfrm>
+                      <a:off x="0" y="0"/>
+                      <a:ext cx="2518284" cy="756941"/>
+                    </a:xfrm>
+                    <a:prstGeom prst="rect">
+                      <a:avLst/>
+                    </a:prstGeom>
+                  </pic:spPr>
+                </pic:pic>
+              </a:graphicData>
+            </a:graphic>
+          </wp:inline>
+        </w:drawing>
+      </w:r>
+    </w:p>
+    <w:p>
+      <w:pPr>
+        <w:pStyle w:val="ListBullet"/>
+        <w:tabs>
+          <w:tab w:val="clear" w:pos="360"/>
+          <w:tab w:val="num" w:pos="720"/>
+        </w:tabs>
+        <w:ind w:left="720"/>
+      </w:pPr>
+      <w:r>
+        <w:t>On the scatter plot, see that as</w:t>
+      </w:r>
+      <w:r>
+        <w:t xml:space="preserve"> </w:t>
+      </w:r>
+      <w:r>
+        <w:t>x varies, variability of the</w:t>
+      </w:r>
+      <w:r>
+        <w:t xml:space="preserve"> </w:t>
+      </w:r>
+      <w:r>
+        <w:t>data do not vary a whole lot</w:t>
+      </w:r>
+      <w:r>
+        <w:t xml:space="preserve"> + </w:t>
+      </w:r>
+      <w:r>
+        <w:t>actually seem to be</w:t>
+      </w:r>
+      <w:r>
+        <w:t xml:space="preserve"> </w:t>
+      </w:r>
+      <w:r>
+        <w:t xml:space="preserve">captured around </w:t>
+      </w:r>
+      <w:r>
+        <w:t xml:space="preserve">the </w:t>
+      </w:r>
+      <w:r>
+        <w:t>constantly variable grey band</w:t>
+      </w:r>
+      <w:r>
+        <w:t xml:space="preserve"> </w:t>
+      </w:r>
+      <w:r>
+        <w:t>around the regression line</w:t>
+      </w:r>
+    </w:p>
+    <w:p>
+      <w:pPr>
+        <w:pStyle w:val="ListBullet"/>
+        <w:tabs>
+          <w:tab w:val="clear" w:pos="360"/>
+          <w:tab w:val="num" w:pos="720"/>
+        </w:tabs>
+        <w:ind w:left="720"/>
+      </w:pPr>
+      <w:r>
+        <w:t xml:space="preserve">In </w:t>
+      </w:r>
+      <w:r>
+        <w:t xml:space="preserve">the residuals plot, </w:t>
+      </w:r>
+      <w:r>
+        <w:t xml:space="preserve">can </w:t>
+      </w:r>
+      <w:r>
+        <w:t>confirm the variability of</w:t>
+      </w:r>
+      <w:r>
+        <w:t xml:space="preserve"> </w:t>
+      </w:r>
+      <w:r>
+        <w:t>the residuals do not vary by the value of the explanatory</w:t>
+      </w:r>
+      <w:r>
+        <w:t xml:space="preserve"> </w:t>
+      </w:r>
+      <w:r>
+        <w:t xml:space="preserve">variable. </w:t>
+      </w:r>
+    </w:p>
+    <w:p>
+      <w:pPr>
+        <w:pStyle w:val="ListBullet"/>
+        <w:numPr>
+          <w:ilvl w:val="0"/>
+          <w:numId w:val="0"/>
+        </w:numPr>
+        <w:ind w:left="360"/>
+      </w:pPr>
+    </w:p>
+    <w:p>
+      <w:pPr>
+        <w:pStyle w:val="ListBullet"/>
+      </w:pPr>
+      <w:r>
+        <w:t xml:space="preserve">Checking </w:t>
+      </w:r>
+      <w:r>
+        <w:rPr>
+          <w:b/>
+        </w:rPr>
+        <w:t>regression diagnostics</w:t>
+      </w:r>
+      <w:r>
+        <w:t xml:space="preserve"> is</w:t>
+      </w:r>
+      <w:r>
+        <w:t xml:space="preserve"> somewhat of an art </w:t>
+      </w:r>
+      <w:r>
+        <w:t>+ takes lots of practice to be able</w:t>
+      </w:r>
+      <w:r>
+        <w:t xml:space="preserve"> </w:t>
+      </w:r>
+      <w:r>
+        <w:t>to tell when a condition has been met or has not</w:t>
+      </w:r>
+    </w:p>
+    <w:p>
+      <w:pPr>
+        <w:pStyle w:val="ListBullet"/>
+      </w:pPr>
+      <w:r>
+        <w:t xml:space="preserve">Ex: Linear </w:t>
+      </w:r>
+      <w:r>
+        <w:t xml:space="preserve">trend between explanatory + response. </w:t>
+      </w:r>
+    </w:p>
+    <w:p>
+      <w:pPr>
+        <w:pStyle w:val="ListBullet"/>
+        <w:numPr>
+          <w:ilvl w:val="0"/>
+          <w:numId w:val="0"/>
+        </w:numPr>
+        <w:ind w:left="1800"/>
+      </w:pPr>
+      <w:r>
+        <w:rPr>
+          <w:noProof/>
+        </w:rPr>
+        <w:drawing>
+          <wp:inline distT="0" distB="0" distL="0" distR="0" wp14:anchorId="1C0FC02B" wp14:editId="787C8E31">
+            <wp:extent cx="3723404" cy="2971165"/>
+            <wp:effectExtent l="0" t="0" r="0" b="635"/>
+            <wp:docPr id="21" name="Picture 21"/>
+            <wp:cNvGraphicFramePr>
+              <a:graphicFrameLocks xmlns:a="http://schemas.openxmlformats.org/drawingml/2006/main" noChangeAspect="1"/>
+            </wp:cNvGraphicFramePr>
+            <a:graphic xmlns:a="http://schemas.openxmlformats.org/drawingml/2006/main">
+              <a:graphicData uri="http://schemas.openxmlformats.org/drawingml/2006/picture">
+                <pic:pic xmlns:pic="http://schemas.openxmlformats.org/drawingml/2006/picture">
+                  <pic:nvPicPr>
+                    <pic:cNvPr id="1" name=""/>
+                    <pic:cNvPicPr/>
+                  </pic:nvPicPr>
+                  <pic:blipFill>
+                    <a:blip r:embed="rId24"/>
+                    <a:stretch>
+                      <a:fillRect/>
+                    </a:stretch>
+                  </pic:blipFill>
+                  <pic:spPr>
+                    <a:xfrm>
+                      <a:off x="0" y="0"/>
+                      <a:ext cx="3724584" cy="2972107"/>
+                    </a:xfrm>
+                    <a:prstGeom prst="rect">
+                      <a:avLst/>
+                    </a:prstGeom>
+                  </pic:spPr>
+                </pic:pic>
+              </a:graphicData>
+            </a:graphic>
+          </wp:inline>
+        </w:drawing>
+      </w:r>
+    </w:p>
+    <w:p>
+      <w:pPr>
+        <w:pStyle w:val="ListBullet"/>
+        <w:tabs>
+          <w:tab w:val="clear" w:pos="360"/>
+          <w:tab w:val="num" w:pos="720"/>
+        </w:tabs>
+        <w:ind w:left="720"/>
+      </w:pPr>
+      <w:r>
+        <w:t>S</w:t>
+      </w:r>
+      <w:r>
+        <w:t>ee a completely random scatter in</w:t>
+      </w:r>
+      <w:r>
+        <w:t xml:space="preserve"> residuals plot, </w:t>
+      </w:r>
+      <w:r>
+        <w:t>histogram of residuals is centered</w:t>
+      </w:r>
+      <w:r>
+        <w:t xml:space="preserve"> </w:t>
+      </w:r>
+      <w:r>
+        <w:t>at</w:t>
+      </w:r>
+      <w:r>
+        <w:t xml:space="preserve"> 0</w:t>
+      </w:r>
+      <w:r>
+        <w:t xml:space="preserve"> + shape of the distribution looks</w:t>
+      </w:r>
+      <w:r>
+        <w:t xml:space="preserve"> fairly symmetric,</w:t>
+      </w:r>
+      <w:r>
+        <w:t xml:space="preserve"> +</w:t>
+      </w:r>
+      <w:r>
+        <w:t xml:space="preserve"> the normal probability/QQ </w:t>
+      </w:r>
+      <w:r>
+        <w:t>plot w/</w:t>
+      </w:r>
+      <w:r>
+        <w:t xml:space="preserve"> has </w:t>
+      </w:r>
+      <w:r>
+        <w:t>almost all dots aligned on the straight line</w:t>
+      </w:r>
+      <w:r>
+        <w:t xml:space="preserve"> (</w:t>
+      </w:r>
+      <w:r>
+        <w:t>also indicates the distribution of residuals is nearly</w:t>
+      </w:r>
+      <w:r>
+        <w:t xml:space="preserve"> </w:t>
+      </w:r>
+      <w:r>
+        <w:t>normal</w:t>
+      </w:r>
+      <w:r>
+        <w:t>)</w:t>
+      </w:r>
+      <w:r>
+        <w:t xml:space="preserve">. </w:t>
+      </w:r>
+    </w:p>
+    <w:p>
+      <w:pPr>
+        <w:pStyle w:val="ListBullet"/>
+      </w:pPr>
+      <w:r>
+        <w:t xml:space="preserve">Let's take a look at another example. </w:t>
+      </w:r>
+    </w:p>
+    <w:p>
+      <w:pPr>
+        <w:pStyle w:val="ListBullet"/>
+        <w:numPr>
+          <w:ilvl w:val="0"/>
+          <w:numId w:val="0"/>
+        </w:numPr>
+        <w:ind w:left="1080" w:firstLine="360"/>
+      </w:pPr>
+      <w:r>
+        <w:rPr>
+          <w:noProof/>
+        </w:rPr>
+        <w:lastRenderedPageBreak/>
+        <w:drawing>
+          <wp:inline distT="0" distB="0" distL="0" distR="0" wp14:anchorId="7809E9C6" wp14:editId="6F3C1F5B">
+            <wp:extent cx="3451381" cy="2730500"/>
+            <wp:effectExtent l="0" t="0" r="0" b="0"/>
+            <wp:docPr id="22" name="Picture 22"/>
+            <wp:cNvGraphicFramePr>
+              <a:graphicFrameLocks xmlns:a="http://schemas.openxmlformats.org/drawingml/2006/main" noChangeAspect="1"/>
+            </wp:cNvGraphicFramePr>
+            <a:graphic xmlns:a="http://schemas.openxmlformats.org/drawingml/2006/main">
+              <a:graphicData uri="http://schemas.openxmlformats.org/drawingml/2006/picture">
+                <pic:pic xmlns:pic="http://schemas.openxmlformats.org/drawingml/2006/picture">
+                  <pic:nvPicPr>
+                    <pic:cNvPr id="1" name=""/>
+                    <pic:cNvPicPr/>
+                  </pic:nvPicPr>
+                  <pic:blipFill>
+                    <a:blip r:embed="rId25"/>
+                    <a:stretch>
+                      <a:fillRect/>
+                    </a:stretch>
+                  </pic:blipFill>
+                  <pic:spPr>
+                    <a:xfrm>
+                      <a:off x="0" y="0"/>
+                      <a:ext cx="3453063" cy="2731831"/>
+                    </a:xfrm>
+                    <a:prstGeom prst="rect">
+                      <a:avLst/>
+                    </a:prstGeom>
+                  </pic:spPr>
+                </pic:pic>
+              </a:graphicData>
+            </a:graphic>
+          </wp:inline>
+        </w:drawing>
+      </w:r>
+    </w:p>
+    <w:p>
+      <w:pPr>
+        <w:pStyle w:val="ListBullet"/>
+        <w:tabs>
+          <w:tab w:val="clear" w:pos="360"/>
+          <w:tab w:val="num" w:pos="720"/>
+        </w:tabs>
+        <w:ind w:left="720"/>
+      </w:pPr>
+      <w:r>
+        <w:t>Now see</w:t>
+      </w:r>
+      <w:r>
+        <w:t xml:space="preserve"> a curved relationship between response + </w:t>
+      </w:r>
+      <w:r>
+        <w:t>explanatory variable</w:t>
+      </w:r>
+    </w:p>
+    <w:p>
+      <w:pPr>
+        <w:pStyle w:val="ListBullet"/>
+        <w:tabs>
+          <w:tab w:val="clear" w:pos="360"/>
+          <w:tab w:val="num" w:pos="720"/>
+        </w:tabs>
+        <w:ind w:left="720"/>
+      </w:pPr>
+      <w:r>
+        <w:t xml:space="preserve">Residuals </w:t>
+      </w:r>
+      <w:r>
+        <w:t>plot is no longer displaying random</w:t>
+      </w:r>
+      <w:r>
+        <w:t xml:space="preserve"> </w:t>
+      </w:r>
+      <w:r>
+        <w:t>scatter around</w:t>
+      </w:r>
+      <w:r>
+        <w:t xml:space="preserve"> 0,</w:t>
+      </w:r>
+      <w:r>
+        <w:t xml:space="preserve"> histogram of the residuals shows a</w:t>
+      </w:r>
+      <w:r>
+        <w:t xml:space="preserve"> </w:t>
+      </w:r>
+      <w:r>
+        <w:t>right skew</w:t>
+      </w:r>
+      <w:r>
+        <w:t xml:space="preserve"> </w:t>
+      </w:r>
+      <w:r>
+        <w:t xml:space="preserve">that </w:t>
+      </w:r>
+      <w:r>
+        <w:t xml:space="preserve">is also seen in the normal probability/QQ </w:t>
+      </w:r>
+      <w:r>
+        <w:t xml:space="preserve">plot as well. </w:t>
+      </w:r>
+    </w:p>
+    <w:p>
+      <w:pPr>
+        <w:pStyle w:val="ListBullet"/>
+        <w:tabs>
+          <w:tab w:val="clear" w:pos="360"/>
+          <w:tab w:val="num" w:pos="720"/>
+        </w:tabs>
+        <w:ind w:left="720"/>
+      </w:pPr>
+      <w:r>
+        <w:t xml:space="preserve">In </w:t>
+      </w:r>
+      <w:r>
+        <w:t xml:space="preserve">this case, it </w:t>
+      </w:r>
+      <w:r>
+        <w:t xml:space="preserve">would NOT </w:t>
+      </w:r>
+      <w:r>
+        <w:t>be appropriate</w:t>
+      </w:r>
+      <w:r>
+        <w:t xml:space="preserve"> </w:t>
+      </w:r>
+      <w:r>
+        <w:t>to fit a linear model to predict y from x</w:t>
+      </w:r>
+    </w:p>
+    <w:p>
+      <w:pPr>
+        <w:pStyle w:val="ListBullet"/>
+        <w:numPr>
+          <w:ilvl w:val="0"/>
+          <w:numId w:val="0"/>
+        </w:numPr>
+        <w:ind w:left="1080" w:firstLine="360"/>
+      </w:pPr>
+      <w:r>
+        <w:rPr>
+          <w:noProof/>
+        </w:rPr>
+        <w:drawing>
+          <wp:inline distT="0" distB="0" distL="0" distR="0" wp14:anchorId="2E94B535" wp14:editId="6BCA052D">
+            <wp:extent cx="3704328" cy="2962275"/>
+            <wp:effectExtent l="0" t="0" r="0" b="0"/>
+            <wp:docPr id="23" name="Picture 23"/>
+            <wp:cNvGraphicFramePr>
+              <a:graphicFrameLocks xmlns:a="http://schemas.openxmlformats.org/drawingml/2006/main" noChangeAspect="1"/>
+            </wp:cNvGraphicFramePr>
+            <a:graphic xmlns:a="http://schemas.openxmlformats.org/drawingml/2006/main">
+              <a:graphicData uri="http://schemas.openxmlformats.org/drawingml/2006/picture">
+                <pic:pic xmlns:pic="http://schemas.openxmlformats.org/drawingml/2006/picture">
+                  <pic:nvPicPr>
+                    <pic:cNvPr id="1" name=""/>
+                    <pic:cNvPicPr/>
+                  </pic:nvPicPr>
+                  <pic:blipFill>
+                    <a:blip r:embed="rId26"/>
+                    <a:stretch>
+                      <a:fillRect/>
+                    </a:stretch>
+                  </pic:blipFill>
+                  <pic:spPr>
+                    <a:xfrm>
+                      <a:off x="0" y="0"/>
+                      <a:ext cx="3707427" cy="2964753"/>
+                    </a:xfrm>
+                    <a:prstGeom prst="rect">
+                      <a:avLst/>
+                    </a:prstGeom>
+                  </pic:spPr>
+                </pic:pic>
+              </a:graphicData>
+            </a:graphic>
+          </wp:inline>
+        </w:drawing>
+      </w:r>
+    </w:p>
+    <w:p>
+      <w:pPr>
+        <w:pStyle w:val="ListBullet"/>
+        <w:tabs>
+          <w:tab w:val="clear" w:pos="360"/>
+          <w:tab w:val="num" w:pos="720"/>
+        </w:tabs>
+        <w:ind w:left="720"/>
+      </w:pPr>
+      <w:r>
+        <w:t xml:space="preserve">Here </w:t>
+      </w:r>
+      <w:r>
+        <w:t>again,</w:t>
+      </w:r>
+      <w:r>
+        <w:t xml:space="preserve"> we have a curved relationship (n</w:t>
+      </w:r>
+      <w:r>
+        <w:t>ot as extreme</w:t>
+      </w:r>
+      <w:r>
+        <w:t xml:space="preserve">) </w:t>
+      </w:r>
+      <w:r>
+        <w:t>+ it might</w:t>
+      </w:r>
+      <w:r>
+        <w:t xml:space="preserve"> </w:t>
+      </w:r>
+      <w:r>
+        <w:t>actually be somewhat difficult to tell from the scatter plot if we didn't</w:t>
+      </w:r>
+      <w:r>
+        <w:t xml:space="preserve"> </w:t>
+      </w:r>
+      <w:r>
+        <w:t xml:space="preserve">have the grey band around it. </w:t>
+      </w:r>
+    </w:p>
+    <w:p>
+      <w:pPr>
+        <w:pStyle w:val="ListBullet"/>
+        <w:tabs>
+          <w:tab w:val="clear" w:pos="360"/>
+          <w:tab w:val="num" w:pos="720"/>
+        </w:tabs>
+        <w:ind w:left="720"/>
+      </w:pPr>
+      <w:r>
+        <w:t>But, the residuals plot highlights very</w:t>
+      </w:r>
+      <w:r>
+        <w:t xml:space="preserve"> </w:t>
+      </w:r>
+      <w:r>
+        <w:t>well for us that the relationship is not linear</w:t>
+      </w:r>
+      <w:r>
+        <w:t xml:space="preserve"> b/c </w:t>
+      </w:r>
+      <w:r>
+        <w:t xml:space="preserve">the </w:t>
+      </w:r>
+      <w:r>
+        <w:t xml:space="preserve">we do not see </w:t>
+      </w:r>
+      <w:r>
+        <w:rPr>
+          <w:i/>
+        </w:rPr>
+        <w:t>random</w:t>
+      </w:r>
+      <w:r>
+        <w:t xml:space="preserve"> scatter </w:t>
+      </w:r>
+      <w:r>
+        <w:rPr>
+          <w:i/>
+        </w:rPr>
+        <w:t>around</w:t>
+      </w:r>
+      <w:r>
+        <w:rPr>
+          <w:i/>
+        </w:rPr>
+        <w:t xml:space="preserve"> </w:t>
+      </w:r>
+      <w:r>
+        <w:rPr>
+          <w:i/>
+        </w:rPr>
+        <w:t>0</w:t>
+      </w:r>
+      <w:r>
+        <w:t xml:space="preserve">. </w:t>
+      </w:r>
+    </w:p>
+    <w:p>
+      <w:pPr>
+        <w:pStyle w:val="ListBullet"/>
+        <w:tabs>
+          <w:tab w:val="clear" w:pos="360"/>
+          <w:tab w:val="num" w:pos="720"/>
+        </w:tabs>
+        <w:ind w:left="720"/>
+      </w:pPr>
+      <w:r>
+        <w:t xml:space="preserve">Histogram </w:t>
+      </w:r>
+      <w:r>
+        <w:t>of the residual shows a</w:t>
+      </w:r>
+      <w:r>
+        <w:t xml:space="preserve"> </w:t>
+      </w:r>
+      <w:r>
+        <w:t>distribution centered at</w:t>
+      </w:r>
+      <w:r>
+        <w:t xml:space="preserve"> 0 but is not </w:t>
+      </w:r>
+      <w:r>
+        <w:t>very nor</w:t>
+      </w:r>
+      <w:r>
+        <w:t xml:space="preserve">mal </w:t>
+      </w:r>
+      <w:r>
+        <w:t>+ the normal probability</w:t>
+      </w:r>
+      <w:r>
+        <w:t xml:space="preserve">/QQ </w:t>
+      </w:r>
+      <w:r>
+        <w:t xml:space="preserve">plot also shows a lot of the points on the tails steer away from normality. </w:t>
+      </w:r>
+    </w:p>
+    <w:p>
+      <w:pPr>
+        <w:pStyle w:val="ListBullet"/>
+      </w:pPr>
+      <w:r>
+        <w:t xml:space="preserve">These </w:t>
+      </w:r>
+      <w:r>
+        <w:t xml:space="preserve">were </w:t>
+      </w:r>
+      <w:r>
+        <w:t xml:space="preserve">2 </w:t>
+      </w:r>
+      <w:r>
+        <w:t xml:space="preserve">examples where linearity has not been met. </w:t>
+      </w:r>
+    </w:p>
+    <w:p>
+      <w:pPr>
+        <w:pStyle w:val="ListBullet"/>
+      </w:pPr>
+      <w:r>
+        <w:t xml:space="preserve">What if </w:t>
+      </w:r>
+      <w:r>
+        <w:rPr>
+          <w:b/>
+        </w:rPr>
+        <w:t>homoscedasticity</w:t>
+      </w:r>
+      <w:r>
+        <w:t xml:space="preserve"> </w:t>
+      </w:r>
+      <w:r>
+        <w:t xml:space="preserve">has not been met? </w:t>
+      </w:r>
+    </w:p>
+    <w:p>
+      <w:pPr>
+        <w:pStyle w:val="ListBullet"/>
+        <w:numPr>
+          <w:ilvl w:val="0"/>
+          <w:numId w:val="0"/>
+        </w:numPr>
+        <w:ind w:left="1080" w:firstLine="360"/>
+      </w:pPr>
+      <w:r>
+        <w:rPr>
+          <w:noProof/>
+        </w:rPr>
+        <w:lastRenderedPageBreak/>
+        <w:drawing>
+          <wp:inline distT="0" distB="0" distL="0" distR="0" wp14:anchorId="3F28B902" wp14:editId="74EBF101">
+            <wp:extent cx="3861807" cy="3039110"/>
+            <wp:effectExtent l="0" t="0" r="5715" b="8890"/>
+            <wp:docPr id="24" name="Picture 24"/>
+            <wp:cNvGraphicFramePr>
+              <a:graphicFrameLocks xmlns:a="http://schemas.openxmlformats.org/drawingml/2006/main" noChangeAspect="1"/>
+            </wp:cNvGraphicFramePr>
+            <a:graphic xmlns:a="http://schemas.openxmlformats.org/drawingml/2006/main">
+              <a:graphicData uri="http://schemas.openxmlformats.org/drawingml/2006/picture">
+                <pic:pic xmlns:pic="http://schemas.openxmlformats.org/drawingml/2006/picture">
+                  <pic:nvPicPr>
+                    <pic:cNvPr id="1" name=""/>
+                    <pic:cNvPicPr/>
+                  </pic:nvPicPr>
+                  <pic:blipFill>
+                    <a:blip r:embed="rId27"/>
+                    <a:stretch>
+                      <a:fillRect/>
+                    </a:stretch>
+                  </pic:blipFill>
+                  <pic:spPr>
+                    <a:xfrm>
+                      <a:off x="0" y="0"/>
+                      <a:ext cx="3863396" cy="3040361"/>
+                    </a:xfrm>
+                    <a:prstGeom prst="rect">
+                      <a:avLst/>
+                    </a:prstGeom>
+                  </pic:spPr>
+                </pic:pic>
+              </a:graphicData>
+            </a:graphic>
+          </wp:inline>
+        </w:drawing>
+      </w:r>
+    </w:p>
+    <w:p>
+      <w:pPr>
+        <w:pStyle w:val="ListBullet"/>
+        <w:tabs>
+          <w:tab w:val="clear" w:pos="360"/>
+          <w:tab w:val="num" w:pos="720"/>
+        </w:tabs>
+        <w:ind w:left="720"/>
+      </w:pPr>
+      <w:r>
+        <w:t xml:space="preserve">See </w:t>
+      </w:r>
+      <w:r>
+        <w:rPr>
+          <w:b/>
+        </w:rPr>
+        <w:t>fan-shaped data</w:t>
+      </w:r>
+      <w:r>
+        <w:t xml:space="preserve"> = </w:t>
+      </w:r>
+      <w:r>
+        <w:t>when explanatory variable is low, variability of the response</w:t>
+      </w:r>
+      <w:r>
+        <w:t xml:space="preserve"> </w:t>
+      </w:r>
+      <w:r>
+        <w:t>is low as well</w:t>
+      </w:r>
+      <w:r>
+        <w:t xml:space="preserve">, but as x increases, </w:t>
+      </w:r>
+      <w:r>
+        <w:t>the data are</w:t>
+      </w:r>
+      <w:r>
+        <w:t xml:space="preserve"> </w:t>
+      </w:r>
+      <w:r>
+        <w:t>fanning out such that the response variable becomes</w:t>
+      </w:r>
+      <w:r>
+        <w:t xml:space="preserve"> </w:t>
+      </w:r>
+      <w:r>
+        <w:t xml:space="preserve">more + more variable. </w:t>
+      </w:r>
+    </w:p>
+    <w:p>
+      <w:pPr>
+        <w:pStyle w:val="ListBullet"/>
+        <w:tabs>
+          <w:tab w:val="clear" w:pos="360"/>
+          <w:tab w:val="num" w:pos="720"/>
+        </w:tabs>
+        <w:ind w:left="720"/>
+      </w:pPr>
+      <w:r>
+        <w:t xml:space="preserve">Can </w:t>
+      </w:r>
+      <w:r>
+        <w:t>clearly see as x increases, variability</w:t>
+      </w:r>
+      <w:r>
+        <w:t xml:space="preserve"> </w:t>
+      </w:r>
+      <w:r>
+        <w:t xml:space="preserve">of the residuals increase as well. </w:t>
+      </w:r>
+    </w:p>
+    <w:p>
+      <w:pPr>
+        <w:pStyle w:val="ListBullet"/>
+        <w:tabs>
+          <w:tab w:val="clear" w:pos="360"/>
+          <w:tab w:val="num" w:pos="720"/>
+        </w:tabs>
+        <w:ind w:left="720"/>
+        <w:rPr>
+          <w:b/>
+          <w:u w:val="single"/>
+        </w:rPr>
+      </w:pPr>
+      <w:r>
+        <w:t xml:space="preserve">Histogram </w:t>
+      </w:r>
+      <w:r>
+        <w:t>of the residuals looks fair</w:t>
+      </w:r>
+      <w:r>
+        <w:t xml:space="preserve">ly symmetric </w:t>
+      </w:r>
+      <w:r>
+        <w:t xml:space="preserve">+ </w:t>
+      </w:r>
+      <w:r>
+        <w:t xml:space="preserve">is </w:t>
+      </w:r>
+      <w:r>
+        <w:t>centered at</w:t>
+      </w:r>
+      <w:r>
+        <w:t xml:space="preserve"> zero, but</w:t>
+      </w:r>
+      <w:r>
+        <w:t xml:space="preserve"> looking at the normal probability</w:t>
+      </w:r>
+      <w:r>
+        <w:t xml:space="preserve">/QQ </w:t>
+      </w:r>
+      <w:r>
+        <w:t>plot, see steering quite a bit</w:t>
+      </w:r>
+      <w:r>
+        <w:t xml:space="preserve"> </w:t>
+      </w:r>
+      <w:r>
+        <w:t>away from normality</w:t>
+      </w:r>
+      <w:r>
+        <w:t xml:space="preserve"> at tails</w:t>
+      </w:r>
+    </w:p>
+    <w:p>
+      <w:pPr>
+        <w:pStyle w:val="ListBullet"/>
+        <w:numPr>
+          <w:ilvl w:val="0"/>
+          <w:numId w:val="0"/>
+        </w:numPr>
+        <w:ind w:left="360" w:hanging="360"/>
+      </w:pPr>
+    </w:p>
+    <w:p>
+      <w:pPr>
+        <w:pStyle w:val="ListBullet"/>
+        <w:numPr>
+          <w:ilvl w:val="0"/>
+          <w:numId w:val="0"/>
+        </w:numPr>
+        <w:ind w:left="360" w:hanging="360"/>
+        <w:jc w:val="center"/>
+        <w:rPr>
+          <w:b/>
+          <w:u w:val="single"/>
+        </w:rPr>
+      </w:pPr>
+      <w:r>
+        <w:rPr>
+          <w:b/>
+          <w:u w:val="single"/>
+        </w:rPr>
+        <w:t>R Squared</w:t>
+      </w:r>
+    </w:p>
+    <w:p>
+      <w:pPr>
+        <w:pStyle w:val="ListBullet"/>
+        <w:numPr>
+          <w:ilvl w:val="0"/>
+          <w:numId w:val="0"/>
+        </w:numPr>
+        <w:ind w:left="360" w:hanging="360"/>
+        <w:jc w:val="center"/>
+        <w:rPr>
+          <w:b/>
+          <w:u w:val="single"/>
+        </w:rPr>
+      </w:pPr>
+    </w:p>
+    <w:p>
+      <w:pPr>
+        <w:pStyle w:val="ListBullet"/>
+      </w:pPr>
+      <w:r>
+        <w:t xml:space="preserve">Once you check your conditions + are convinced a linear model is indeed appropriate to model the relationship between your response + explanatory variables, next step = check the </w:t>
+      </w:r>
+      <w:r>
+        <w:rPr>
+          <w:b/>
+        </w:rPr>
+        <w:t>fit</w:t>
+      </w:r>
+      <w:r>
+        <w:t xml:space="preserve"> of your model. </w:t>
+      </w:r>
+    </w:p>
+    <w:p>
+      <w:pPr>
+        <w:pStyle w:val="ListBullet"/>
+      </w:pPr>
+      <w:r>
+        <w:rPr>
+          <w:b/>
+        </w:rPr>
+        <w:t>R2</w:t>
+      </w:r>
+      <w:r>
+        <w:t xml:space="preserve"> = strength of the fit of a linear model = square of the correlation coefficient R. </w:t>
+      </w:r>
+    </w:p>
+    <w:p>
+      <w:pPr>
+        <w:pStyle w:val="ListBullet"/>
+      </w:pPr>
+      <w:r>
+        <w:t xml:space="preserve">R2 = what % of variability in the response is explained by the model (explanatory). </w:t>
+      </w:r>
+    </w:p>
+    <w:p>
+      <w:pPr>
+        <w:pStyle w:val="ListBullet"/>
+        <w:tabs>
+          <w:tab w:val="clear" w:pos="360"/>
+          <w:tab w:val="num" w:pos="720"/>
+        </w:tabs>
+        <w:ind w:left="720"/>
+      </w:pPr>
+      <w:r>
+        <w:t xml:space="preserve">Remainder of the variability is explained by variables NOT included in the model. </w:t>
+      </w:r>
+    </w:p>
+    <w:p>
+      <w:pPr>
+        <w:pStyle w:val="ListBullet"/>
+      </w:pPr>
+      <w:r>
+        <w:t xml:space="preserve">Since R2 = square of correlation coefficient, it’s always between 0-1 </w:t>
+      </w:r>
+    </w:p>
+    <w:p>
+      <w:pPr>
+        <w:pStyle w:val="ListBullet"/>
+      </w:pPr>
+      <w:r>
+        <w:t>Interpretation of R2 = .5625 for a</w:t>
+      </w:r>
+      <w:r>
+        <w:t xml:space="preserve"> model</w:t>
+      </w:r>
+      <w:r>
+        <w:t xml:space="preserve"> predicting % living in poverty </w:t>
+      </w:r>
+      <w:r>
+        <w:t>via</w:t>
+      </w:r>
+      <w:r>
+        <w:t xml:space="preserve"> % of HS grad rate = </w:t>
+      </w:r>
+      <w:r>
+        <w:rPr>
+          <w:b/>
+        </w:rPr>
+        <w:t xml:space="preserve">56.25% of variability in % of residents living in poverty among the </w:t>
+      </w:r>
+      <w:r>
+        <w:rPr>
+          <w:b/>
+        </w:rPr>
+        <w:t>US</w:t>
+      </w:r>
+      <w:r>
+        <w:rPr>
+          <w:b/>
+        </w:rPr>
+        <w:t xml:space="preserve"> is explained by the model</w:t>
+      </w:r>
+    </w:p>
+    <w:p>
+      <w:pPr>
+        <w:pStyle w:val="ListBullet"/>
+      </w:pPr>
+      <w:r>
+        <w:t xml:space="preserve">R2 </w:t>
+      </w:r>
+      <w:r>
+        <w:t xml:space="preserve">for </w:t>
+      </w:r>
+      <w:r>
+        <w:t xml:space="preserve">a = 92.16% </w:t>
+      </w:r>
+      <w:r>
+        <w:sym w:font="Wingdings" w:char="F0E0"/>
+      </w:r>
+      <w:r>
+        <w:t xml:space="preserve"> correlation coefficient = square root of this = </w:t>
+      </w:r>
+      <w:r>
+        <w:t>0.9</w:t>
+      </w:r>
+      <w:r>
+        <w:t>6</w:t>
+      </w:r>
+    </w:p>
+    <w:p>
+      <w:pPr>
+        <w:pStyle w:val="ListBullet"/>
+      </w:pPr>
+      <w:r>
+        <w:t>BUT check the scatterplot to see if this is positive or negative .96</w:t>
+      </w:r>
+    </w:p>
+    <w:p>
+      <w:pPr>
+        <w:pStyle w:val="ListBullet"/>
+        <w:numPr>
+          <w:ilvl w:val="0"/>
+          <w:numId w:val="0"/>
+        </w:numPr>
+        <w:ind w:left="2520" w:firstLine="360"/>
+      </w:pPr>
+      <w:r>
+        <w:rPr>
+          <w:noProof/>
+        </w:rPr>
+        <w:drawing>
+          <wp:inline distT="0" distB="0" distL="0" distR="0" wp14:anchorId="400E2A77" wp14:editId="2D6CE2B3">
+            <wp:extent cx="1559305" cy="1524000"/>
+            <wp:effectExtent l="0" t="0" r="3175" b="0"/>
+            <wp:docPr id="25" name="Picture 25"/>
+            <wp:cNvGraphicFramePr>
+              <a:graphicFrameLocks xmlns:a="http://schemas.openxmlformats.org/drawingml/2006/main" noChangeAspect="1"/>
+            </wp:cNvGraphicFramePr>
+            <a:graphic xmlns:a="http://schemas.openxmlformats.org/drawingml/2006/main">
+              <a:graphicData uri="http://schemas.openxmlformats.org/drawingml/2006/picture">
+                <pic:pic xmlns:pic="http://schemas.openxmlformats.org/drawingml/2006/picture">
+                  <pic:nvPicPr>
+                    <pic:cNvPr id="1" name=""/>
+                    <pic:cNvPicPr/>
+                  </pic:nvPicPr>
+                  <pic:blipFill>
+                    <a:blip r:embed="rId28"/>
+                    <a:stretch>
+                      <a:fillRect/>
+                    </a:stretch>
+                  </pic:blipFill>
+                  <pic:spPr>
+                    <a:xfrm>
+                      <a:off x="0" y="0"/>
+                      <a:ext cx="1562987" cy="1527599"/>
+                    </a:xfrm>
+                    <a:prstGeom prst="rect">
+                      <a:avLst/>
+                    </a:prstGeom>
+                  </pic:spPr>
+                </pic:pic>
+              </a:graphicData>
+            </a:graphic>
+          </wp:inline>
+        </w:drawing>
+      </w:r>
+    </w:p>
+    <w:p>
+      <w:pPr>
+        <w:jc w:val="center"/>
+        <w:rPr>
+          <w:b/>
+          <w:u w:val="single"/>
+        </w:rPr>
+      </w:pPr>
+      <w:r>
+        <w:rPr>
+          <w:b/>
+          <w:u w:val="single"/>
+        </w:rPr>
+        <w:lastRenderedPageBreak/>
+        <w:t>Regression with Categorical Explanatory Variables</w:t>
+      </w:r>
+    </w:p>
+    <w:p>
+      <w:pPr>
+        <w:pStyle w:val="ListBullet"/>
+      </w:pPr>
+      <w:r>
+        <w:t>Fit a regression model where the response variable = numerical + explanatory variable = categorical</w:t>
+      </w:r>
+    </w:p>
+    <w:p>
+      <w:pPr>
+        <w:pStyle w:val="ListBullet"/>
+      </w:pPr>
+      <w:r>
+        <w:t>E</w:t>
+      </w:r>
+      <w:r>
+        <w:t>xplanatory variable</w:t>
+      </w:r>
+      <w:r>
+        <w:t xml:space="preserve"> = </w:t>
+      </w:r>
+      <w:r>
+        <w:t>region</w:t>
+      </w:r>
+      <w:r>
+        <w:t xml:space="preserve"> </w:t>
+      </w:r>
+      <w:r>
+        <w:sym w:font="Wingdings" w:char="F0E0"/>
+      </w:r>
+      <w:r>
+        <w:t xml:space="preserve"> 0 </w:t>
+      </w:r>
+      <w:r>
+        <w:t xml:space="preserve">if </w:t>
+      </w:r>
+      <w:r>
+        <w:t>state</w:t>
+      </w:r>
+      <w:r>
+        <w:t xml:space="preserve"> eastern </w:t>
+      </w:r>
+      <w:r>
+        <w:t>+ 1 if western</w:t>
+      </w:r>
+    </w:p>
+    <w:p>
+      <w:pPr>
+        <w:pStyle w:val="ListBullet"/>
+        <w:numPr>
+          <w:ilvl w:val="0"/>
+          <w:numId w:val="0"/>
+        </w:numPr>
+        <w:ind w:left="1080" w:firstLine="360"/>
+      </w:pPr>
+      <w:r>
+        <w:rPr>
+          <w:noProof/>
+        </w:rPr>
+        <w:drawing>
+          <wp:inline distT="0" distB="0" distL="0" distR="0" wp14:anchorId="73880E43" wp14:editId="73CFB829">
+            <wp:extent cx="3705225" cy="366296"/>
+            <wp:effectExtent l="0" t="0" r="0" b="0"/>
+            <wp:docPr id="26" name="Picture 26"/>
+            <wp:cNvGraphicFramePr>
+              <a:graphicFrameLocks xmlns:a="http://schemas.openxmlformats.org/drawingml/2006/main" noChangeAspect="1"/>
+            </wp:cNvGraphicFramePr>
+            <a:graphic xmlns:a="http://schemas.openxmlformats.org/drawingml/2006/main">
+              <a:graphicData uri="http://schemas.openxmlformats.org/drawingml/2006/picture">
+                <pic:pic xmlns:pic="http://schemas.openxmlformats.org/drawingml/2006/picture">
+                  <pic:nvPicPr>
+                    <pic:cNvPr id="1" name=""/>
+                    <pic:cNvPicPr/>
+                  </pic:nvPicPr>
+                  <pic:blipFill>
+                    <a:blip r:embed="rId29"/>
+                    <a:stretch>
+                      <a:fillRect/>
+                    </a:stretch>
+                  </pic:blipFill>
+                  <pic:spPr>
+                    <a:xfrm>
+                      <a:off x="0" y="0"/>
+                      <a:ext cx="3723662" cy="368119"/>
+                    </a:xfrm>
+                    <a:prstGeom prst="rect">
+                      <a:avLst/>
+                    </a:prstGeom>
+                  </pic:spPr>
+                </pic:pic>
+              </a:graphicData>
+            </a:graphic>
+          </wp:inline>
+        </w:drawing>
+      </w:r>
+    </w:p>
+    <w:p>
+      <w:pPr>
+        <w:pStyle w:val="ListBullet"/>
+      </w:pPr>
+      <w:r>
+        <w:t>F</w:t>
+      </w:r>
+      <w:r>
+        <w:t>or</w:t>
+      </w:r>
+      <w:r>
+        <w:t xml:space="preserve"> eastern states, </w:t>
+      </w:r>
+      <w:r>
+        <w:t xml:space="preserve">plug in </w:t>
+      </w:r>
+      <w:r>
+        <w:t xml:space="preserve">0 </w:t>
+      </w:r>
+      <w:r>
+        <w:t>for x</w:t>
+      </w:r>
+      <w:r>
+        <w:t xml:space="preserve"> = </w:t>
+      </w:r>
+      <w:r>
+        <w:t>predicted poverty rate for eastern</w:t>
+      </w:r>
+      <w:r>
+        <w:t xml:space="preserve"> </w:t>
+      </w:r>
+      <w:r>
+        <w:t xml:space="preserve">states </w:t>
+      </w:r>
+      <w:r>
+        <w:t xml:space="preserve">= </w:t>
+      </w:r>
+      <w:r>
+        <w:t xml:space="preserve">11.17%. </w:t>
+      </w:r>
+    </w:p>
+    <w:p>
+      <w:pPr>
+        <w:pStyle w:val="ListBullet"/>
+      </w:pPr>
+      <w:r>
+        <w:t xml:space="preserve">For western states, </w:t>
+      </w:r>
+      <w:r>
+        <w:t xml:space="preserve">plug in </w:t>
+      </w:r>
+      <w:r>
+        <w:t>1 (</w:t>
+      </w:r>
+      <w:r>
+        <w:t xml:space="preserve">west </w:t>
+      </w:r>
+      <w:r>
+        <w:t xml:space="preserve">= </w:t>
+      </w:r>
+      <w:r>
+        <w:t xml:space="preserve">success, east </w:t>
+      </w:r>
+      <w:r>
+        <w:t xml:space="preserve">= </w:t>
+      </w:r>
+      <w:r>
+        <w:t>failure</w:t>
+      </w:r>
+      <w:r>
+        <w:t xml:space="preserve">) = </w:t>
+      </w:r>
+      <w:r>
+        <w:t>predicted</w:t>
+      </w:r>
+      <w:r>
+        <w:t xml:space="preserve"> </w:t>
+      </w:r>
+      <w:r>
+        <w:t xml:space="preserve">poverty rate </w:t>
+      </w:r>
+      <w:r>
+        <w:t xml:space="preserve">= </w:t>
+      </w:r>
+      <w:r>
+        <w:t xml:space="preserve">11.55%. </w:t>
+      </w:r>
+    </w:p>
+    <w:p>
+      <w:pPr>
+        <w:pStyle w:val="ListBullet"/>
+      </w:pPr>
+      <w:r>
+        <w:t>In regression models</w:t>
+      </w:r>
+      <w:r>
+        <w:t xml:space="preserve"> w/ </w:t>
+      </w:r>
+      <w:r>
+        <w:t>explanatory</w:t>
+      </w:r>
+      <w:r>
+        <w:t xml:space="preserve"> </w:t>
+      </w:r>
+      <w:r>
+        <w:t xml:space="preserve">categorical variables, always code </w:t>
+      </w:r>
+      <w:r>
+        <w:t>1</w:t>
+      </w:r>
+      <w:r>
+        <w:t xml:space="preserve"> </w:t>
+      </w:r>
+      <w:r>
+        <w:t xml:space="preserve">level </w:t>
+      </w:r>
+      <w:r>
+        <w:t>of that categorical variable</w:t>
+      </w:r>
+      <w:r>
+        <w:t xml:space="preserve"> </w:t>
+      </w:r>
+      <w:r>
+        <w:t xml:space="preserve">to be the </w:t>
+      </w:r>
+      <w:r>
+        <w:rPr>
+          <w:b/>
+        </w:rPr>
+        <w:t>reference level</w:t>
+      </w:r>
+      <w:r>
+        <w:t xml:space="preserve"> = the level that we plug in 0 </w:t>
+      </w:r>
+      <w:r>
+        <w:t xml:space="preserve">for. </w:t>
+      </w:r>
+    </w:p>
+    <w:p>
+      <w:pPr>
+        <w:pStyle w:val="ListBullet"/>
+      </w:pPr>
+      <w:r>
+        <w:t>In this context,</w:t>
+      </w:r>
+      <w:r>
+        <w:t xml:space="preserve"> </w:t>
+      </w:r>
+      <w:r>
+        <w:rPr>
+          <w:b/>
+        </w:rPr>
+        <w:t>intercept</w:t>
+      </w:r>
+      <w:r>
+        <w:t xml:space="preserve"> tells us the</w:t>
+      </w:r>
+      <w:r>
+        <w:t xml:space="preserve"> </w:t>
+      </w:r>
+      <w:r>
+        <w:t>model predicts an 11.17% average poverty</w:t>
+      </w:r>
+      <w:r>
+        <w:t xml:space="preserve"> % in eastern states</w:t>
+      </w:r>
+    </w:p>
+    <w:p>
+      <w:pPr>
+        <w:pStyle w:val="ListBullet"/>
+      </w:pPr>
+      <w:r>
+        <w:t xml:space="preserve">We </w:t>
+      </w:r>
+      <w:r>
+        <w:t xml:space="preserve">have to </w:t>
+      </w:r>
+      <w:r>
+        <w:t xml:space="preserve">plug </w:t>
+      </w:r>
+      <w:r>
+        <w:t xml:space="preserve">in a numerical variable </w:t>
+      </w:r>
+      <w:r>
+        <w:t xml:space="preserve">b/c </w:t>
+      </w:r>
+      <w:r>
+        <w:t xml:space="preserve">we </w:t>
+      </w:r>
+      <w:r>
+        <w:t xml:space="preserve">can’t simply plug in a level of </w:t>
+      </w:r>
+      <w:r>
+        <w:t>a categorical variable</w:t>
+      </w:r>
+      <w:r>
+        <w:t xml:space="preserve"> + </w:t>
+      </w:r>
+      <w:r>
+        <w:t>solve a</w:t>
+      </w:r>
+      <w:r>
+        <w:t xml:space="preserve"> </w:t>
+      </w:r>
+      <w:r>
+        <w:rPr>
+          <w:i/>
+        </w:rPr>
+        <w:t>mathematical</w:t>
+      </w:r>
+      <w:r>
+        <w:t xml:space="preserve"> equation.</w:t>
+      </w:r>
+    </w:p>
+    <w:p>
+      <w:pPr>
+        <w:pStyle w:val="ListBullet"/>
+      </w:pPr>
+      <w:r>
+        <w:t xml:space="preserve">Making </w:t>
+      </w:r>
+      <w:r>
+        <w:t xml:space="preserve">due by labeling some levels </w:t>
+      </w:r>
+      <w:r>
+        <w:t xml:space="preserve">“successes” + </w:t>
+      </w:r>
+      <w:r>
+        <w:t xml:space="preserve">some levels </w:t>
+      </w:r>
+      <w:r>
+        <w:t xml:space="preserve">“failures” + </w:t>
+      </w:r>
+      <w:r>
+        <w:t>denoting</w:t>
+      </w:r>
+      <w:r>
+        <w:t xml:space="preserve"> </w:t>
+      </w:r>
+      <w:r>
+        <w:t>w/ 0</w:t>
+      </w:r>
+      <w:r>
+        <w:t xml:space="preserve">‘s </w:t>
+      </w:r>
+      <w:r>
+        <w:t xml:space="preserve">+ </w:t>
+      </w:r>
+      <w:r>
+        <w:t>1’</w:t>
+      </w:r>
+      <w:r>
+        <w:t>s</w:t>
+      </w:r>
+    </w:p>
+    <w:p>
+      <w:pPr>
+        <w:pStyle w:val="ListBullet"/>
+      </w:pPr>
+      <w:r>
+        <w:t xml:space="preserve">Slope, on the other hand, is, </w:t>
+      </w:r>
+      <w:r>
+        <w:t>once</w:t>
+      </w:r>
+      <w:r>
+        <w:t xml:space="preserve"> again, </w:t>
+      </w:r>
+      <w:r>
+        <w:t xml:space="preserve">about the actual relationship between explanatory </w:t>
+      </w:r>
+      <w:r>
+        <w:t xml:space="preserve">+ </w:t>
+      </w:r>
+      <w:r>
+        <w:t>response</w:t>
+      </w:r>
+      <w:r>
+        <w:t xml:space="preserve"> </w:t>
+      </w:r>
+      <w:r>
+        <w:t xml:space="preserve">variables. </w:t>
+      </w:r>
+    </w:p>
+    <w:p>
+      <w:pPr>
+        <w:pStyle w:val="ListBullet"/>
+        <w:tabs>
+          <w:tab w:val="clear" w:pos="360"/>
+          <w:tab w:val="num" w:pos="720"/>
+        </w:tabs>
+        <w:ind w:left="720"/>
+      </w:pPr>
+      <w:r>
+        <w:t xml:space="preserve">tells us this </w:t>
+      </w:r>
+      <w:r>
+        <w:t xml:space="preserve">model predicts average poverty </w:t>
+      </w:r>
+      <w:r>
+        <w:t xml:space="preserve">% </w:t>
+      </w:r>
+      <w:r>
+        <w:t>in western states</w:t>
+      </w:r>
+      <w:r>
+        <w:t xml:space="preserve"> = </w:t>
+      </w:r>
+      <w:r>
+        <w:t>.38%</w:t>
+      </w:r>
+      <w:r>
+        <w:t xml:space="preserve"> </w:t>
+      </w:r>
+      <w:r>
+        <w:t xml:space="preserve">higher than in </w:t>
+      </w:r>
+      <w:r>
+        <w:t>eastern states</w:t>
+      </w:r>
+    </w:p>
+    <w:p>
+      <w:pPr>
+        <w:pStyle w:val="ListBullet"/>
+      </w:pPr>
+      <w:r>
+        <w:t>New</w:t>
+      </w:r>
+      <w:r>
+        <w:t xml:space="preserve"> variable region</w:t>
+      </w:r>
+      <w:r>
+        <w:t xml:space="preserve">4 = 4 levels = </w:t>
+      </w:r>
+      <w:r>
+        <w:t xml:space="preserve">Northeast, </w:t>
+      </w:r>
+      <w:r>
+        <w:t>Midwest</w:t>
+      </w:r>
+      <w:r>
+        <w:t xml:space="preserve">, west, south. </w:t>
+      </w:r>
+    </w:p>
+    <w:p>
+      <w:pPr>
+        <w:pStyle w:val="ListBullet"/>
+        <w:numPr>
+          <w:ilvl w:val="0"/>
+          <w:numId w:val="0"/>
+        </w:numPr>
+        <w:ind w:left="1080" w:firstLine="360"/>
+      </w:pPr>
+      <w:r>
+        <w:rPr>
+          <w:noProof/>
+        </w:rPr>
+        <w:drawing>
+          <wp:inline distT="0" distB="0" distL="0" distR="0" wp14:anchorId="51E986D9" wp14:editId="2D49D1F7">
+            <wp:extent cx="4048125" cy="900397"/>
+            <wp:effectExtent l="0" t="0" r="0" b="0"/>
+            <wp:docPr id="27" name="Picture 27"/>
+            <wp:cNvGraphicFramePr>
+              <a:graphicFrameLocks xmlns:a="http://schemas.openxmlformats.org/drawingml/2006/main" noChangeAspect="1"/>
+            </wp:cNvGraphicFramePr>
+            <a:graphic xmlns:a="http://schemas.openxmlformats.org/drawingml/2006/main">
+              <a:graphicData uri="http://schemas.openxmlformats.org/drawingml/2006/picture">
+                <pic:pic xmlns:pic="http://schemas.openxmlformats.org/drawingml/2006/picture">
+                  <pic:nvPicPr>
+                    <pic:cNvPr id="1" name=""/>
+                    <pic:cNvPicPr/>
+                  </pic:nvPicPr>
+                  <pic:blipFill>
+                    <a:blip r:embed="rId30"/>
+                    <a:stretch>
+                      <a:fillRect/>
+                    </a:stretch>
+                  </pic:blipFill>
+                  <pic:spPr>
+                    <a:xfrm>
+                      <a:off x="0" y="0"/>
+                      <a:ext cx="4057924" cy="902576"/>
+                    </a:xfrm>
+                    <a:prstGeom prst="rect">
+                      <a:avLst/>
+                    </a:prstGeom>
+                  </pic:spPr>
+                </pic:pic>
+              </a:graphicData>
+            </a:graphic>
+          </wp:inline>
+        </w:drawing>
+      </w:r>
+    </w:p>
+    <w:p>
+      <w:pPr>
+        <w:pStyle w:val="ListBullet"/>
+      </w:pPr>
+      <w:r>
+        <w:t>W</w:t>
+      </w:r>
+      <w:r>
+        <w:t xml:space="preserve">rite the linear regression model based on the regression output. </w:t>
+      </w:r>
+    </w:p>
+    <w:p>
+      <w:pPr>
+        <w:pStyle w:val="ListBullet"/>
+      </w:pPr>
+      <w:r>
+        <w:t>T</w:t>
+      </w:r>
+      <w:r>
+        <w:t>o write the regression</w:t>
+      </w:r>
+      <w:r>
+        <w:t xml:space="preserve"> </w:t>
+      </w:r>
+      <w:r>
+        <w:t xml:space="preserve">model all we need are the slope </w:t>
+      </w:r>
+      <w:r>
+        <w:t xml:space="preserve">+ </w:t>
+      </w:r>
+      <w:r>
+        <w:t>intercept</w:t>
+      </w:r>
+      <w:r>
+        <w:t xml:space="preserve"> </w:t>
+      </w:r>
+      <w:r>
+        <w:t xml:space="preserve">estimate. </w:t>
+      </w:r>
+    </w:p>
+    <w:p>
+      <w:pPr>
+        <w:pStyle w:val="ListBullet"/>
+        <w:tabs>
+          <w:tab w:val="clear" w:pos="360"/>
+          <w:tab w:val="num" w:pos="720"/>
+        </w:tabs>
+        <w:ind w:left="720"/>
+        <w:rPr>
+          <w:b/>
+        </w:rPr>
+      </w:pPr>
+      <w:r>
+        <w:rPr>
+          <w:b/>
+        </w:rPr>
+        <w:t>y = 9.5 + .03*mw + 1.79*w + 4.16*s</w:t>
+      </w:r>
+    </w:p>
+    <w:p>
+      <w:pPr>
+        <w:pStyle w:val="ListBullet"/>
+        <w:numPr>
+          <w:ilvl w:val="0"/>
+          <w:numId w:val="0"/>
+        </w:numPr>
+        <w:ind w:left="720"/>
+        <w:rPr>
+          <w:b/>
+        </w:rPr>
+      </w:pPr>
+      <w:r>
+        <w:rPr>
+          <w:noProof/>
+        </w:rPr>
+        <w:drawing>
+          <wp:inline distT="0" distB="0" distL="0" distR="0" wp14:anchorId="7769DEFE" wp14:editId="68E95E35">
+            <wp:extent cx="5257800" cy="355014"/>
+            <wp:effectExtent l="0" t="0" r="0" b="6985"/>
+            <wp:docPr id="28" name="Picture 28"/>
+            <wp:cNvGraphicFramePr>
+              <a:graphicFrameLocks xmlns:a="http://schemas.openxmlformats.org/drawingml/2006/main" noChangeAspect="1"/>
+            </wp:cNvGraphicFramePr>
+            <a:graphic xmlns:a="http://schemas.openxmlformats.org/drawingml/2006/main">
+              <a:graphicData uri="http://schemas.openxmlformats.org/drawingml/2006/picture">
+                <pic:pic xmlns:pic="http://schemas.openxmlformats.org/drawingml/2006/picture">
+                  <pic:nvPicPr>
+                    <pic:cNvPr id="1" name=""/>
+                    <pic:cNvPicPr/>
+                  </pic:nvPicPr>
+                  <pic:blipFill>
+                    <a:blip r:embed="rId31"/>
+                    <a:stretch>
+                      <a:fillRect/>
+                    </a:stretch>
+                  </pic:blipFill>
+                  <pic:spPr>
+                    <a:xfrm>
+                      <a:off x="0" y="0"/>
+                      <a:ext cx="5321033" cy="359284"/>
+                    </a:xfrm>
+                    <a:prstGeom prst="rect">
+                      <a:avLst/>
+                    </a:prstGeom>
+                  </pic:spPr>
+                </pic:pic>
+              </a:graphicData>
+            </a:graphic>
+          </wp:inline>
+        </w:drawing>
+      </w:r>
+    </w:p>
+    <w:p>
+      <w:pPr>
+        <w:pStyle w:val="ListBullet"/>
+      </w:pPr>
+      <w:r>
+        <w:t>Here,</w:t>
+      </w:r>
+      <w:r>
+        <w:t xml:space="preserve"> reference</w:t>
+      </w:r>
+      <w:r>
+        <w:t xml:space="preserve"> </w:t>
+      </w:r>
+      <w:r>
+        <w:t xml:space="preserve">level </w:t>
+      </w:r>
+      <w:r>
+        <w:t>= N</w:t>
+      </w:r>
+      <w:r>
+        <w:t>E</w:t>
+      </w:r>
+      <w:r>
+        <w:t xml:space="preserve"> = identified </w:t>
+      </w:r>
+      <w:r>
+        <w:t xml:space="preserve">as the </w:t>
+      </w:r>
+      <w:r>
+        <w:rPr>
+          <w:b/>
+        </w:rPr>
+        <w:t>0-</w:t>
+      </w:r>
+      <w:r>
+        <w:rPr>
+          <w:b/>
+        </w:rPr>
+        <w:t>level</w:t>
+      </w:r>
+      <w:r>
+        <w:t xml:space="preserve"> (</w:t>
+      </w:r>
+      <w:r>
+        <w:t>level not in the</w:t>
+      </w:r>
+      <w:r>
+        <w:t xml:space="preserve"> regression output)</w:t>
+      </w:r>
+    </w:p>
+    <w:p>
+      <w:pPr>
+        <w:pStyle w:val="ListBullet"/>
+      </w:pPr>
+      <w:r>
+        <w:t>Given what we know so far, we can calculate predicted poverty rate for</w:t>
+      </w:r>
+      <w:r>
+        <w:t xml:space="preserve"> </w:t>
+      </w:r>
+      <w:r>
+        <w:t>western states</w:t>
+      </w:r>
+      <w:r>
+        <w:t xml:space="preserve"> w/ </w:t>
+      </w:r>
+      <w:r>
+        <w:t>our linear model</w:t>
+      </w:r>
+    </w:p>
+    <w:p>
+      <w:pPr>
+        <w:pStyle w:val="ListBullet"/>
+      </w:pPr>
+      <w:r>
+        <w:t xml:space="preserve">Since </w:t>
+      </w:r>
+      <w:r>
+        <w:t>we're looking for a western</w:t>
+      </w:r>
+      <w:r>
+        <w:t xml:space="preserve"> </w:t>
+      </w:r>
+      <w:r>
+        <w:t xml:space="preserve">state, plug in </w:t>
+      </w:r>
+      <w:r>
+        <w:t xml:space="preserve">0 </w:t>
+      </w:r>
+      <w:r>
+        <w:t>for</w:t>
+      </w:r>
+      <w:r>
+        <w:t xml:space="preserve"> MW</w:t>
+      </w:r>
+      <w:r>
+        <w:t xml:space="preserve">, </w:t>
+      </w:r>
+      <w:r>
+        <w:t xml:space="preserve">1 </w:t>
+      </w:r>
+      <w:r>
+        <w:t xml:space="preserve">for west, </w:t>
+      </w:r>
+      <w:r>
+        <w:t xml:space="preserve">+ 0 </w:t>
+      </w:r>
+      <w:r>
+        <w:t>for south</w:t>
+      </w:r>
+    </w:p>
+    <w:p>
+      <w:pPr>
+        <w:pStyle w:val="ListBullet"/>
+        <w:rPr>
+          <w:b/>
+        </w:rPr>
+      </w:pPr>
+      <w:r>
+        <w:rPr>
+          <w:b/>
+        </w:rPr>
+        <w:t xml:space="preserve">= 9.5 + 0 + 1.79 + 0 = 11.29 = </w:t>
+      </w:r>
+      <w:r>
+        <w:rPr>
+          <w:b/>
+        </w:rPr>
+        <w:t xml:space="preserve">11.29%. </w:t>
+      </w:r>
+    </w:p>
+    <w:p>
+      <w:pPr>
+        <w:pStyle w:val="ListBullet"/>
+      </w:pPr>
+      <w:r>
+        <w:t xml:space="preserve">The </w:t>
+      </w:r>
+      <w:r>
+        <w:t xml:space="preserve">model predicts the poverty rate for western states </w:t>
+      </w:r>
+      <w:r>
+        <w:t xml:space="preserve">= </w:t>
+      </w:r>
+      <w:r>
+        <w:t>11.29% on average.</w:t>
+      </w:r>
     </w:p>
     <w:p>
       <w:pPr>

</xml_diff>

<commit_message>
Finish week 1 quiz in coursera duke stats w/ r - linear regression and modeling
</commit_message>
<xml_diff>
--- a/Stats/Coursera/DukeStatsWithR/Course3_Regression/week1_LinearRegression/wk1_LinReg.docx
+++ b/Stats/Coursera/DukeStatsWithR/Course3_Regression/week1_LinearRegression/wk1_LinReg.docx
@@ -296,8 +296,6 @@
         </w:rPr>
         <w:t>-</w:t>
       </w:r>
-      <w:bookmarkStart w:id="0" w:name="_GoBack"/>
-      <w:bookmarkEnd w:id="0"/>
       <w:r>
         <w:rPr>
           <w:b/>
@@ -368,8 +366,13 @@
         <w:ind w:left="720"/>
       </w:pPr>
       <w:r>
-        <w:t>Shape of relationship of the 2 variables looks very similar + for both plots correlation coefficient R = -0.34, no matter if x in terms of kg or lbs</w:t>
-      </w:r>
+        <w:t xml:space="preserve">Shape of relationship of the 2 variables looks very similar + for both plots correlation coefficient R = -0.34, no matter if x in terms of kg or </w:t>
+      </w:r>
+      <w:r>
+        <w:t>lbs.</w:t>
+      </w:r>
+      <w:bookmarkStart w:id="0" w:name="_GoBack"/>
+      <w:bookmarkEnd w:id="0"/>
     </w:p>
     <w:p>
       <w:pPr>
@@ -1131,25 +1134,53 @@
         <w:rPr>
           <w:b/>
         </w:rPr>
-        <w:t>= SD_</w:t>
-      </w:r>
-      <w:r>
-        <w:rPr>
-          <w:b/>
-        </w:rPr>
-        <w:t xml:space="preserve">y </w:t>
-      </w:r>
-      <w:r>
-        <w:rPr>
-          <w:b/>
-        </w:rPr>
-        <w:t>/ SD_</w:t>
-      </w:r>
-      <w:r>
-        <w:rPr>
-          <w:b/>
-        </w:rPr>
-        <w:t xml:space="preserve">x </w:t>
+        <w:t xml:space="preserve">= </w:t>
+      </w:r>
+      <w:proofErr w:type="spellStart"/>
+      <w:r>
+        <w:rPr>
+          <w:b/>
+        </w:rPr>
+        <w:t>SD_</w:t>
+      </w:r>
+      <w:r>
+        <w:rPr>
+          <w:b/>
+        </w:rPr>
+        <w:t>y</w:t>
+      </w:r>
+      <w:proofErr w:type="spellEnd"/>
+      <w:r>
+        <w:rPr>
+          <w:b/>
+        </w:rPr>
+        <w:t xml:space="preserve"> </w:t>
+      </w:r>
+      <w:r>
+        <w:rPr>
+          <w:b/>
+        </w:rPr>
+        <w:t xml:space="preserve">/ </w:t>
+      </w:r>
+      <w:proofErr w:type="spellStart"/>
+      <w:r>
+        <w:rPr>
+          <w:b/>
+        </w:rPr>
+        <w:t>SD_</w:t>
+      </w:r>
+      <w:r>
+        <w:rPr>
+          <w:b/>
+        </w:rPr>
+        <w:t>x</w:t>
+      </w:r>
+      <w:proofErr w:type="spellEnd"/>
+      <w:r>
+        <w:rPr>
+          <w:b/>
+        </w:rPr>
+        <w:t xml:space="preserve"> </w:t>
       </w:r>
       <w:r>
         <w:rPr>
@@ -1318,13 +1349,23 @@
         </w:rPr>
         <w:t xml:space="preserve">&gt; </w:t>
       </w:r>
+      <w:proofErr w:type="spellStart"/>
       <w:r>
         <w:rPr>
           <w:rStyle w:val="gnkrckgcmrb"/>
           <w:rFonts w:ascii="Lucida Console" w:hAnsi="Lucida Console"/>
           <w:color w:val="FF79C6"/>
         </w:rPr>
-        <w:t>sd.pov &lt;- 3.1</w:t>
+        <w:t>sd.pov</w:t>
+      </w:r>
+      <w:proofErr w:type="spellEnd"/>
+      <w:r>
+        <w:rPr>
+          <w:rStyle w:val="gnkrckgcmrb"/>
+          <w:rFonts w:ascii="Lucida Console" w:hAnsi="Lucida Console"/>
+          <w:color w:val="FF79C6"/>
+        </w:rPr>
+        <w:t xml:space="preserve"> &lt;- 3.1</w:t>
       </w:r>
     </w:p>
     <w:p>
@@ -1348,13 +1389,23 @@
         </w:rPr>
         <w:t xml:space="preserve">&gt; </w:t>
       </w:r>
+      <w:proofErr w:type="spellStart"/>
       <w:r>
         <w:rPr>
           <w:rStyle w:val="gnkrckgcmrb"/>
           <w:rFonts w:ascii="Lucida Console" w:hAnsi="Lucida Console"/>
           <w:color w:val="FF79C6"/>
         </w:rPr>
-        <w:t>sd.hs &lt;- 3.73</w:t>
+        <w:t>sd.hs</w:t>
+      </w:r>
+      <w:proofErr w:type="spellEnd"/>
+      <w:r>
+        <w:rPr>
+          <w:rStyle w:val="gnkrckgcmrb"/>
+          <w:rFonts w:ascii="Lucida Console" w:hAnsi="Lucida Console"/>
+          <w:color w:val="FF79C6"/>
+        </w:rPr>
+        <w:t xml:space="preserve"> &lt;- 3.73</w:t>
       </w:r>
     </w:p>
     <w:p>
@@ -1414,7 +1465,43 @@
           <w:rFonts w:ascii="Lucida Console" w:hAnsi="Lucida Console"/>
           <w:color w:val="FF79C6"/>
         </w:rPr>
-        <w:t>(slope &lt;- (sd.pov/sd.hs)*R)</w:t>
+        <w:t>(slope &lt;- (</w:t>
+      </w:r>
+      <w:proofErr w:type="spellStart"/>
+      <w:r>
+        <w:rPr>
+          <w:rStyle w:val="gnkrckgcmrb"/>
+          <w:rFonts w:ascii="Lucida Console" w:hAnsi="Lucida Console"/>
+          <w:color w:val="FF79C6"/>
+        </w:rPr>
+        <w:t>sd.pov</w:t>
+      </w:r>
+      <w:proofErr w:type="spellEnd"/>
+      <w:r>
+        <w:rPr>
+          <w:rStyle w:val="gnkrckgcmrb"/>
+          <w:rFonts w:ascii="Lucida Console" w:hAnsi="Lucida Console"/>
+          <w:color w:val="FF79C6"/>
+        </w:rPr>
+        <w:t>/</w:t>
+      </w:r>
+      <w:proofErr w:type="spellStart"/>
+      <w:r>
+        <w:rPr>
+          <w:rStyle w:val="gnkrckgcmrb"/>
+          <w:rFonts w:ascii="Lucida Console" w:hAnsi="Lucida Console"/>
+          <w:color w:val="FF79C6"/>
+        </w:rPr>
+        <w:t>sd.hs</w:t>
+      </w:r>
+      <w:proofErr w:type="spellEnd"/>
+      <w:r>
+        <w:rPr>
+          <w:rStyle w:val="gnkrckgcmrb"/>
+          <w:rFonts w:ascii="Lucida Console" w:hAnsi="Lucida Console"/>
+          <w:color w:val="FF79C6"/>
+        </w:rPr>
+        <w:t>)*R)</w:t>
       </w:r>
     </w:p>
     <w:p>
@@ -1793,8 +1880,13 @@
       <w:r>
         <w:t xml:space="preserve">relationship between explanatory </w:t>
       </w:r>
-      <w:r>
-        <w:t xml:space="preserve">+ response variable = </w:t>
+      <w:proofErr w:type="gramStart"/>
+      <w:r>
+        <w:t>+</w:t>
+      </w:r>
+      <w:proofErr w:type="gramEnd"/>
+      <w:r>
+        <w:t xml:space="preserve"> response variable = </w:t>
       </w:r>
       <w:r>
         <w:t xml:space="preserve">how we expect response variable to change </w:t>
@@ -2189,13 +2281,23 @@
         </w:rPr>
         <w:t xml:space="preserve">&gt; </w:t>
       </w:r>
+      <w:proofErr w:type="spellStart"/>
       <w:r>
         <w:rPr>
           <w:rStyle w:val="gnkrckgcmrb"/>
           <w:rFonts w:ascii="Lucida Console" w:hAnsi="Lucida Console"/>
           <w:color w:val="FF79C6"/>
         </w:rPr>
-        <w:t>pov_bar &lt;- 11.35</w:t>
+        <w:t>pov_bar</w:t>
+      </w:r>
+      <w:proofErr w:type="spellEnd"/>
+      <w:r>
+        <w:rPr>
+          <w:rStyle w:val="gnkrckgcmrb"/>
+          <w:rFonts w:ascii="Lucida Console" w:hAnsi="Lucida Console"/>
+          <w:color w:val="FF79C6"/>
+        </w:rPr>
+        <w:t xml:space="preserve"> &lt;- 11.35</w:t>
       </w:r>
     </w:p>
     <w:p>
@@ -2219,13 +2321,23 @@
         </w:rPr>
         <w:t xml:space="preserve">&gt; </w:t>
       </w:r>
+      <w:proofErr w:type="spellStart"/>
       <w:r>
         <w:rPr>
           <w:rStyle w:val="gnkrckgcmrb"/>
           <w:rFonts w:ascii="Lucida Console" w:hAnsi="Lucida Console"/>
           <w:color w:val="FF79C6"/>
         </w:rPr>
-        <w:t>hs_bar &lt;- 86.01</w:t>
+        <w:t>hs_bar</w:t>
+      </w:r>
+      <w:proofErr w:type="spellEnd"/>
+      <w:r>
+        <w:rPr>
+          <w:rStyle w:val="gnkrckgcmrb"/>
+          <w:rFonts w:ascii="Lucida Console" w:hAnsi="Lucida Console"/>
+          <w:color w:val="FF79C6"/>
+        </w:rPr>
+        <w:t xml:space="preserve"> &lt;- 86.01</w:t>
       </w:r>
     </w:p>
     <w:p>
@@ -2255,7 +2367,61 @@
           <w:rFonts w:ascii="Lucida Console" w:hAnsi="Lucida Console"/>
           <w:color w:val="FF79C6"/>
         </w:rPr>
-        <w:t>(int &lt;- pov_bar - slope*hs_bar)</w:t>
+        <w:t>(</w:t>
+      </w:r>
+      <w:proofErr w:type="spellStart"/>
+      <w:r>
+        <w:rPr>
+          <w:rStyle w:val="gnkrckgcmrb"/>
+          <w:rFonts w:ascii="Lucida Console" w:hAnsi="Lucida Console"/>
+          <w:color w:val="FF79C6"/>
+        </w:rPr>
+        <w:t>int</w:t>
+      </w:r>
+      <w:proofErr w:type="spellEnd"/>
+      <w:r>
+        <w:rPr>
+          <w:rStyle w:val="gnkrckgcmrb"/>
+          <w:rFonts w:ascii="Lucida Console" w:hAnsi="Lucida Console"/>
+          <w:color w:val="FF79C6"/>
+        </w:rPr>
+        <w:t xml:space="preserve"> &lt;- </w:t>
+      </w:r>
+      <w:proofErr w:type="spellStart"/>
+      <w:r>
+        <w:rPr>
+          <w:rStyle w:val="gnkrckgcmrb"/>
+          <w:rFonts w:ascii="Lucida Console" w:hAnsi="Lucida Console"/>
+          <w:color w:val="FF79C6"/>
+        </w:rPr>
+        <w:t>pov_bar</w:t>
+      </w:r>
+      <w:proofErr w:type="spellEnd"/>
+      <w:r>
+        <w:rPr>
+          <w:rStyle w:val="gnkrckgcmrb"/>
+          <w:rFonts w:ascii="Lucida Console" w:hAnsi="Lucida Console"/>
+          <w:color w:val="FF79C6"/>
+        </w:rPr>
+        <w:t xml:space="preserve"> - slope*</w:t>
+      </w:r>
+      <w:proofErr w:type="spellStart"/>
+      <w:r>
+        <w:rPr>
+          <w:rStyle w:val="gnkrckgcmrb"/>
+          <w:rFonts w:ascii="Lucida Console" w:hAnsi="Lucida Console"/>
+          <w:color w:val="FF79C6"/>
+        </w:rPr>
+        <w:t>hs_bar</w:t>
+      </w:r>
+      <w:proofErr w:type="spellEnd"/>
+      <w:r>
+        <w:rPr>
+          <w:rStyle w:val="gnkrckgcmrb"/>
+          <w:rFonts w:ascii="Lucida Console" w:hAnsi="Lucida Console"/>
+          <w:color w:val="FF79C6"/>
+        </w:rPr>
+        <w:t>)</w:t>
       </w:r>
     </w:p>
     <w:p>
@@ -3066,7 +3232,29 @@
           <w:sz w:val="20"/>
           <w:szCs w:val="20"/>
         </w:rPr>
-        <w:t>&gt; int + (slope*82)</w:t>
+        <w:t xml:space="preserve">&gt; </w:t>
+      </w:r>
+      <w:proofErr w:type="spellStart"/>
+      <w:proofErr w:type="gramStart"/>
+      <w:r>
+        <w:rPr>
+          <w:rFonts w:ascii="Lucida Console" w:eastAsia="Times New Roman" w:hAnsi="Lucida Console" w:cs="Courier New"/>
+          <w:color w:val="FF79C6"/>
+          <w:sz w:val="20"/>
+          <w:szCs w:val="20"/>
+        </w:rPr>
+        <w:t>int</w:t>
+      </w:r>
+      <w:proofErr w:type="spellEnd"/>
+      <w:proofErr w:type="gramEnd"/>
+      <w:r>
+        <w:rPr>
+          <w:rFonts w:ascii="Lucida Console" w:eastAsia="Times New Roman" w:hAnsi="Lucida Console" w:cs="Courier New"/>
+          <w:color w:val="FF79C6"/>
+          <w:sz w:val="20"/>
+          <w:szCs w:val="20"/>
+        </w:rPr>
+        <w:t xml:space="preserve"> + (slope*82)</w:t>
       </w:r>
     </w:p>
     <w:p>
@@ -4627,7 +4815,15 @@
         <w:t xml:space="preserve">Ex: Linear </w:t>
       </w:r>
       <w:r>
-        <w:t xml:space="preserve">trend between explanatory + response. </w:t>
+        <w:t xml:space="preserve">trend between explanatory </w:t>
+      </w:r>
+      <w:proofErr w:type="gramStart"/>
+      <w:r>
+        <w:t>+</w:t>
+      </w:r>
+      <w:proofErr w:type="gramEnd"/>
+      <w:r>
+        <w:t xml:space="preserve"> response. </w:t>
       </w:r>
     </w:p>
     <w:p>

</xml_diff>